<commit_message>
report update and added pdf
</commit_message>
<xml_diff>
--- a/documents/Electronic_Project_Report.docx
+++ b/documents/Electronic_Project_Report.docx
@@ -147,6 +147,7 @@
           <w:pgMar w:left="1134" w:right="1134" w:header="0" w:top="1134" w:footer="1134" w:bottom="1678" w:gutter="0"/>
           <w:pgNumType w:start="1" w:fmt="decimal"/>
           <w:formProt w:val="false"/>
+          <w:titlePg/>
           <w:textDirection w:val="lrTb"/>
           <w:docGrid w:type="default" w:linePitch="100" w:charSpace="0"/>
         </w:sectPr>
@@ -259,10 +260,9 @@
         <w:sectPr>
           <w:type w:val="continuous"/>
           <w:pgSz w:w="11906" w:h="16838"/>
-          <w:pgMar w:left="1134" w:right="1134" w:header="0" w:top="1134" w:footer="1134" w:bottom="1678" w:gutter="0"/>
+          <w:pgMar w:left="1134" w:right="1134" w:header="0" w:top="1134" w:footer="0" w:bottom="1134" w:gutter="0"/>
           <w:formProt w:val="false"/>
           <w:textDirection w:val="lrTb"/>
-          <w:docGrid w:type="default" w:linePitch="100" w:charSpace="0"/>
         </w:sectPr>
       </w:pPr>
     </w:p>
@@ -413,6 +413,17 @@
         </w:rPr>
         <w:t>Academic year 2021/22</w:t>
       </w:r>
+    </w:p>
+    <w:p>
+      <w:pPr>
+        <w:sectPr>
+          <w:type w:val="continuous"/>
+          <w:pgSz w:w="11906" w:h="16838"/>
+          <w:pgMar w:left="1134" w:right="1134" w:header="0" w:top="1134" w:footer="0" w:bottom="1134" w:gutter="0"/>
+          <w:formProt w:val="false"/>
+          <w:textDirection w:val="lrTb"/>
+        </w:sectPr>
+      </w:pPr>
     </w:p>
     <w:sdt>
       <w:sdtPr>
@@ -424,7 +435,7 @@
       <w:sdtContent>
         <w:p>
           <w:pPr>
-            <w:pStyle w:val="TOAHeading1"/>
+            <w:pStyle w:val="ContentsHeading"/>
             <w:pageBreakBefore w:val="false"/>
             <w:rPr/>
           </w:pPr>
@@ -436,6 +447,9 @@
         <w:p>
           <w:pPr>
             <w:pStyle w:val="Contents1"/>
+            <w:tabs>
+              <w:tab w:val="right" w:pos="9638" w:leader="dot"/>
+            </w:tabs>
             <w:rPr/>
           </w:pPr>
           <w:r>
@@ -547,6 +561,9 @@
         <w:p>
           <w:pPr>
             <w:pStyle w:val="Contents1"/>
+            <w:tabs>
+              <w:tab w:val="right" w:pos="9638" w:leader="dot"/>
+            </w:tabs>
             <w:rPr/>
           </w:pPr>
           <w:hyperlink w:anchor="__RefHeading___Toc1067_3915533865">
@@ -596,13 +613,16 @@
               </w:rPr>
               <w:t>2.2 Model Architecture</w:t>
               <w:tab/>
-              <w:t>11</w:t>
+              <w:t>10</w:t>
             </w:r>
           </w:hyperlink>
         </w:p>
         <w:p>
           <w:pPr>
             <w:pStyle w:val="Contents1"/>
+            <w:tabs>
+              <w:tab w:val="right" w:pos="9638" w:leader="dot"/>
+            </w:tabs>
             <w:rPr/>
           </w:pPr>
           <w:hyperlink w:anchor="__RefHeading___Toc1073_3915533865">
@@ -698,13 +718,16 @@
               </w:rPr>
               <w:t>3.4 Matrix Multiplier Architecture</w:t>
               <w:tab/>
-              <w:t>14</w:t>
+              <w:t>13</w:t>
             </w:r>
           </w:hyperlink>
         </w:p>
         <w:p>
           <w:pPr>
             <w:pStyle w:val="Contents1"/>
+            <w:tabs>
+              <w:tab w:val="right" w:pos="9638" w:leader="dot"/>
+            </w:tabs>
             <w:rPr/>
           </w:pPr>
           <w:hyperlink w:anchor="__RefHeading___Toc1083_3915533865">
@@ -720,7 +743,7 @@
               </w:rPr>
               <w:t>4 Test Plan</w:t>
               <w:tab/>
-              <w:t>16</w:t>
+              <w:t>15</w:t>
             </w:r>
           </w:hyperlink>
         </w:p>
@@ -740,7 +763,7 @@
               </w:rPr>
               <w:t>4.1 Python Testbench generator</w:t>
               <w:tab/>
-              <w:t>16</w:t>
+              <w:t>15</w:t>
             </w:r>
           </w:hyperlink>
         </w:p>
@@ -760,13 +783,16 @@
               </w:rPr>
               <w:t>4.2 Testbench implementation</w:t>
               <w:tab/>
-              <w:t>18</w:t>
+              <w:t>17</w:t>
             </w:r>
           </w:hyperlink>
         </w:p>
         <w:p>
           <w:pPr>
             <w:pStyle w:val="Contents1"/>
+            <w:tabs>
+              <w:tab w:val="right" w:pos="9638" w:leader="dot"/>
+            </w:tabs>
             <w:rPr/>
           </w:pPr>
           <w:hyperlink w:anchor="__RefHeading___Toc1089_3915533865">
@@ -782,7 +808,7 @@
               </w:rPr>
               <w:t>5. Synthesis and Implementation Logic</w:t>
               <w:tab/>
-              <w:t>21</w:t>
+              <w:t>20</w:t>
             </w:r>
           </w:hyperlink>
         </w:p>
@@ -802,7 +828,7 @@
               </w:rPr>
               <w:t>5.1 Register Transfer Level design (RTL)</w:t>
               <w:tab/>
-              <w:t>21</w:t>
+              <w:t>20</w:t>
             </w:r>
           </w:hyperlink>
         </w:p>
@@ -822,7 +848,7 @@
               </w:rPr>
               <w:t>5.2 Synthesis</w:t>
               <w:tab/>
-              <w:t>23</w:t>
+              <w:t>22</w:t>
             </w:r>
           </w:hyperlink>
         </w:p>
@@ -842,7 +868,7 @@
               </w:rPr>
               <w:t>5.2.1 Timing Report and critical path</w:t>
               <w:tab/>
-              <w:t>23</w:t>
+              <w:t>22</w:t>
             </w:r>
           </w:hyperlink>
         </w:p>
@@ -862,7 +888,7 @@
               </w:rPr>
               <w:t>5.2.2 Power consumption</w:t>
               <w:tab/>
-              <w:t>25</w:t>
+              <w:t>24</w:t>
             </w:r>
           </w:hyperlink>
         </w:p>
@@ -882,7 +908,7 @@
               </w:rPr>
               <w:t>5.2.3 Device Utilization</w:t>
               <w:tab/>
-              <w:t>26</w:t>
+              <w:t>25</w:t>
             </w:r>
           </w:hyperlink>
         </w:p>
@@ -902,7 +928,7 @@
               </w:rPr>
               <w:t>5.3 Implementation</w:t>
               <w:tab/>
-              <w:t>26</w:t>
+              <w:t>25</w:t>
             </w:r>
           </w:hyperlink>
         </w:p>
@@ -922,7 +948,7 @@
               </w:rPr>
               <w:t>5.3.1 Timing Report and Critical Path</w:t>
               <w:tab/>
-              <w:t>28</w:t>
+              <w:t>26</w:t>
             </w:r>
           </w:hyperlink>
         </w:p>
@@ -942,7 +968,7 @@
               </w:rPr>
               <w:t>5.3.2 Device Utilization</w:t>
               <w:tab/>
-              <w:t>29</w:t>
+              <w:t>27</w:t>
             </w:r>
           </w:hyperlink>
         </w:p>
@@ -968,7 +994,7 @@
               </w:rPr>
               <w:t>5.3.3 Power Consumption</w:t>
               <w:tab/>
-              <w:t>29</w:t>
+              <w:t>28</w:t>
             </w:r>
           </w:hyperlink>
         </w:p>
@@ -988,7 +1014,7 @@
               </w:rPr>
               <w:t>5.4 Warnings</w:t>
               <w:tab/>
-              <w:t>30</w:t>
+              <w:t>28</w:t>
             </w:r>
           </w:hyperlink>
         </w:p>
@@ -1008,7 +1034,7 @@
               </w:rPr>
               <w:t>5.4.1 Warnings Analysis</w:t>
               <w:tab/>
-              <w:t>30</w:t>
+              <w:t>28</w:t>
             </w:r>
           </w:hyperlink>
         </w:p>
@@ -1028,13 +1054,16 @@
               </w:rPr>
               <w:t>5.4.2 Timing Warnings</w:t>
               <w:tab/>
-              <w:t>30</w:t>
+              <w:t>29</w:t>
             </w:r>
           </w:hyperlink>
         </w:p>
         <w:p>
           <w:pPr>
             <w:pStyle w:val="Contents1"/>
+            <w:tabs>
+              <w:tab w:val="right" w:pos="9638" w:leader="dot"/>
+            </w:tabs>
             <w:rPr/>
           </w:pPr>
           <w:hyperlink w:anchor="__RefHeading___Toc1115_3915533865">
@@ -1044,7 +1073,7 @@
               </w:rPr>
               <w:t>6. Conclusions</w:t>
               <w:tab/>
-              <w:t>31</w:t>
+              <w:t>29</w:t>
             </w:r>
           </w:hyperlink>
           <w:r>
@@ -1355,6 +1384,28 @@
     </w:p>
     <w:p>
       <w:pPr>
+        <w:pStyle w:val="Normal"/>
+        <w:rPr>
+          <w:rFonts w:ascii="LM Roman 10" w:hAnsi="LM Roman 10"/>
+          <w:b/>
+          <w:b/>
+          <w:bCs/>
+          <w:sz w:val="40"/>
+          <w:szCs w:val="40"/>
+        </w:rPr>
+      </w:pPr>
+      <w:r>
+        <w:rPr>
+          <w:rFonts w:ascii="LM Roman 10" w:hAnsi="LM Roman 10"/>
+          <w:b/>
+          <w:bCs/>
+          <w:sz w:val="40"/>
+          <w:szCs w:val="40"/>
+        </w:rPr>
+      </w:r>
+    </w:p>
+    <w:p>
+      <w:pPr>
         <w:pStyle w:val="Heading1"/>
         <w:numPr>
           <w:ilvl w:val="0"/>
@@ -1366,8 +1417,8 @@
         </w:rPr>
       </w:pPr>
       <w:bookmarkStart w:id="0" w:name="__RefHeading___Toc1057_3915533865"/>
-      <w:bookmarkStart w:id="1" w:name="_Toc104565894"/>
-      <w:bookmarkStart w:id="2" w:name="_Toc104470087"/>
+      <w:bookmarkStart w:id="1" w:name="_Toc104470087"/>
+      <w:bookmarkStart w:id="2" w:name="_Toc104565894"/>
       <w:bookmarkEnd w:id="0"/>
       <w:r>
         <w:rPr>
@@ -1885,14 +1936,135 @@
       <w:bookmarkEnd w:id="5"/>
       <w:bookmarkEnd w:id="6"/>
       <w:r>
+        <w:rPr>
+          <w:rFonts w:ascii="LM Roman 10" w:hAnsi="LM Roman 10"/>
+          <w:b/>
+          <w:bCs/>
+          <w:color w:val="auto"/>
+          <w:sz w:val="32"/>
+          <w:szCs w:val="32"/>
+        </w:rPr>
+        <w:t>1.2 State-of-Art of Digital Multipliers</w:t>
+      </w:r>
+    </w:p>
+    <w:p>
+      <w:pPr>
+        <w:pStyle w:val="Normal"/>
+        <w:rPr>
+          <w:rFonts w:ascii="LM Roman 10" w:hAnsi="LM Roman 10"/>
+          <w:sz w:val="24"/>
+          <w:szCs w:val="24"/>
+        </w:rPr>
+      </w:pPr>
+      <w:r>
+        <w:rPr>
+          <w:rFonts w:ascii="LM Roman 10" w:hAnsi="LM Roman 10"/>
+          <w:sz w:val="24"/>
+          <w:szCs w:val="24"/>
+        </w:rPr>
+        <w:t>A binary multiplier is an electronic circuit used in digital electronics with the purpose to multiply binary numbers. To implement a digital multiplier can be used a variety of techniques and most of them involve computing the set of partial products, which are then summed together using binary adders.</w:t>
+      </w:r>
+    </w:p>
+    <w:p>
+      <w:pPr>
+        <w:pStyle w:val="Normal"/>
+        <w:rPr>
+          <w:rFonts w:ascii="LM Roman 10" w:hAnsi="LM Roman 10"/>
+          <w:sz w:val="24"/>
+          <w:szCs w:val="24"/>
+        </w:rPr>
+      </w:pPr>
+      <w:r>
+        <w:rPr>
+          <w:rFonts w:ascii="LM Roman 10" w:hAnsi="LM Roman 10"/>
+          <w:sz w:val="24"/>
+          <w:szCs w:val="24"/>
+        </w:rPr>
+      </w:r>
+    </w:p>
+    <w:p>
+      <w:pPr>
+        <w:pStyle w:val="Normal"/>
+        <w:rPr>
+          <w:rFonts w:ascii="LM Roman 10" w:hAnsi="LM Roman 10"/>
+          <w:sz w:val="24"/>
+          <w:szCs w:val="24"/>
+        </w:rPr>
+      </w:pPr>
+      <w:r>
+        <w:rPr>
+          <w:rFonts w:ascii="LM Roman 10" w:hAnsi="LM Roman 10"/>
+          <w:b/>
+          <w:bCs/>
+          <w:sz w:val="24"/>
+          <w:szCs w:val="24"/>
+        </w:rPr>
+        <w:t>Binary multiplication</w:t>
+      </w:r>
+      <w:r>
+        <w:rPr>
+          <w:rFonts w:ascii="LM Roman 10" w:hAnsi="LM Roman 10"/>
+          <w:sz w:val="24"/>
+          <w:szCs w:val="24"/>
+        </w:rPr>
+        <w:t xml:space="preserve"> is the process of multiplying binary numbers and is performed doing exactly the same multiplication as with decimal numbers.</w:t>
+      </w:r>
+    </w:p>
+    <w:p>
+      <w:pPr>
+        <w:pStyle w:val="Normal"/>
+        <w:rPr>
+          <w:rFonts w:ascii="LM Roman 10" w:hAnsi="LM Roman 10"/>
+          <w:sz w:val="24"/>
+          <w:szCs w:val="24"/>
+        </w:rPr>
+      </w:pPr>
+      <w:r>
+        <w:rPr>
+          <w:rFonts w:ascii="LM Roman 10" w:hAnsi="LM Roman 10"/>
+          <w:sz w:val="24"/>
+          <w:szCs w:val="24"/>
+        </w:rPr>
+        <w:t xml:space="preserve">As for the decimal multiplication one of the most used algorithm is the </w:t>
+      </w:r>
+      <w:r>
+        <w:rPr>
+          <w:rFonts w:ascii="LM Roman 10" w:hAnsi="LM Roman 10"/>
+          <w:b/>
+          <w:bCs/>
+          <w:sz w:val="24"/>
+          <w:szCs w:val="24"/>
+        </w:rPr>
+        <w:t>shift and add</w:t>
+      </w:r>
+      <w:r>
+        <w:rPr>
+          <w:rFonts w:ascii="LM Roman 10" w:hAnsi="LM Roman 10"/>
+          <w:sz w:val="24"/>
+          <w:szCs w:val="24"/>
+        </w:rPr>
+        <w:t>, i.e. doing the partial products (which is 0 or the first number), shifting one position left and then adding them together (using a binary addition).</w:t>
+      </w:r>
+    </w:p>
+    <w:p>
+      <w:pPr>
+        <w:pStyle w:val="Normal"/>
+        <w:jc w:val="center"/>
+        <w:rPr>
+          <w:rFonts w:ascii="LM Roman 10" w:hAnsi="LM Roman 10"/>
+          <w:sz w:val="24"/>
+          <w:szCs w:val="24"/>
+        </w:rPr>
+      </w:pPr>
+      <w:r>
         <w:drawing>
           <wp:anchor behindDoc="0" distT="0" distB="0" distL="0" distR="0" simplePos="0" locked="0" layoutInCell="1" allowOverlap="1" relativeHeight="40">
             <wp:simplePos x="0" y="0"/>
-            <wp:positionH relativeFrom="page">
-              <wp:posOffset>2155825</wp:posOffset>
+            <wp:positionH relativeFrom="column">
+              <wp:posOffset>1435735</wp:posOffset>
             </wp:positionH>
-            <wp:positionV relativeFrom="page">
-              <wp:posOffset>4152900</wp:posOffset>
+            <wp:positionV relativeFrom="paragraph">
+              <wp:posOffset>85725</wp:posOffset>
             </wp:positionV>
             <wp:extent cx="3020695" cy="1435735"/>
             <wp:effectExtent l="0" t="0" r="0" b="0"/>
@@ -1934,142 +2106,18 @@
       <w:r>
         <w:rPr>
           <w:rFonts w:ascii="LM Roman 10" w:hAnsi="LM Roman 10"/>
-          <w:b/>
-          <w:bCs/>
-          <w:color w:val="auto"/>
-          <w:sz w:val="32"/>
-          <w:szCs w:val="32"/>
-        </w:rPr>
-        <w:t>1</w:t>
-      </w:r>
-      <w:r>
-        <w:rPr>
-          <w:rFonts w:ascii="LM Roman 10" w:hAnsi="LM Roman 10"/>
-          <w:b/>
-          <w:bCs/>
-          <w:color w:val="auto"/>
-          <w:sz w:val="32"/>
-          <w:szCs w:val="32"/>
-        </w:rPr>
-        <w:t>.2 State-of-Art of Digital Multipliers</w:t>
-      </w:r>
-    </w:p>
-    <w:p>
-      <w:pPr>
-        <w:pStyle w:val="Normal"/>
-        <w:rPr>
-          <w:rFonts w:ascii="LM Roman 10" w:hAnsi="LM Roman 10"/>
-          <w:sz w:val="24"/>
-          <w:szCs w:val="24"/>
-        </w:rPr>
-      </w:pPr>
-      <w:r>
-        <w:rPr>
-          <w:rFonts w:ascii="LM Roman 10" w:hAnsi="LM Roman 10"/>
-          <w:sz w:val="24"/>
-          <w:szCs w:val="24"/>
-        </w:rPr>
-        <w:t>A binary multiplier is an electronic circuit used in digital electronics with the purpose to multiply binary numbers. To implement a digital multiplier can be used a variety of techniques and most of them involve computing the set of partial products, which are then summed together using binary adders.</w:t>
-      </w:r>
-    </w:p>
-    <w:p>
-      <w:pPr>
-        <w:pStyle w:val="Normal"/>
-        <w:rPr>
-          <w:rFonts w:ascii="LM Roman 10" w:hAnsi="LM Roman 10"/>
-          <w:sz w:val="24"/>
-          <w:szCs w:val="24"/>
-        </w:rPr>
-      </w:pPr>
-      <w:r>
-        <w:rPr>
-          <w:rFonts w:ascii="LM Roman 10" w:hAnsi="LM Roman 10"/>
-          <w:sz w:val="24"/>
-          <w:szCs w:val="24"/>
-        </w:rPr>
-      </w:r>
-    </w:p>
-    <w:p>
-      <w:pPr>
-        <w:pStyle w:val="Normal"/>
-        <w:rPr>
-          <w:rFonts w:ascii="LM Roman 10" w:hAnsi="LM Roman 10"/>
-          <w:sz w:val="24"/>
-          <w:szCs w:val="24"/>
-        </w:rPr>
-      </w:pPr>
-      <w:r>
-        <w:rPr>
-          <w:rFonts w:ascii="LM Roman 10" w:hAnsi="LM Roman 10"/>
-          <w:b/>
-          <w:bCs/>
-          <w:sz w:val="24"/>
-          <w:szCs w:val="24"/>
-        </w:rPr>
-        <w:t>Binary multiplication</w:t>
-      </w:r>
-      <w:r>
-        <w:rPr>
-          <w:rFonts w:ascii="LM Roman 10" w:hAnsi="LM Roman 10"/>
-          <w:sz w:val="24"/>
-          <w:szCs w:val="24"/>
-        </w:rPr>
-        <w:t xml:space="preserve"> is the process of multiplying binary numbers and is performed doing exactly the same multiplication as with decimal numbers.</w:t>
-      </w:r>
-    </w:p>
-    <w:p>
-      <w:pPr>
-        <w:pStyle w:val="Normal"/>
-        <w:rPr>
-          <w:rFonts w:ascii="LM Roman 10" w:hAnsi="LM Roman 10"/>
-          <w:sz w:val="24"/>
-          <w:szCs w:val="24"/>
-        </w:rPr>
-      </w:pPr>
-      <w:r>
-        <w:rPr>
-          <w:rFonts w:ascii="LM Roman 10" w:hAnsi="LM Roman 10"/>
-          <w:sz w:val="24"/>
-          <w:szCs w:val="24"/>
-        </w:rPr>
-        <w:t xml:space="preserve">As for the decimal multiplication one of the most used algorithm is the </w:t>
-      </w:r>
-      <w:r>
-        <w:rPr>
-          <w:rFonts w:ascii="LM Roman 10" w:hAnsi="LM Roman 10"/>
-          <w:b/>
-          <w:bCs/>
-          <w:sz w:val="24"/>
-          <w:szCs w:val="24"/>
-        </w:rPr>
-        <w:t>shift and add</w:t>
-      </w:r>
-      <w:r>
-        <w:rPr>
-          <w:rFonts w:ascii="LM Roman 10" w:hAnsi="LM Roman 10"/>
-          <w:sz w:val="24"/>
-          <w:szCs w:val="24"/>
-        </w:rPr>
-        <w:t>, i.e. doing the partial products (which is 0 or the first number), shifting one position left and then adding them together (using a binary addition).</w:t>
-      </w:r>
-    </w:p>
-    <w:p>
-      <w:pPr>
-        <w:pStyle w:val="Normal"/>
-        <w:jc w:val="center"/>
-        <w:rPr>
-          <w:rFonts w:ascii="LM Roman 10" w:hAnsi="LM Roman 10"/>
-          <w:sz w:val="24"/>
-          <w:szCs w:val="24"/>
-        </w:rPr>
-      </w:pPr>
-      <w:r>
-        <w:rPr>
-          <w:rFonts w:ascii="LM Roman 10" w:hAnsi="LM Roman 10"/>
-          <w:sz w:val="24"/>
-          <w:szCs w:val="24"/>
-        </w:rPr>
-        <w:t>Figure 1.1 binary multiplication</w:t>
+          <w:sz w:val="24"/>
+          <w:szCs w:val="24"/>
+        </w:rPr>
+        <w:t>F</w:t>
+      </w:r>
+      <w:r>
+        <w:rPr>
+          <w:rFonts w:ascii="LM Roman 10" w:hAnsi="LM Roman 10"/>
+          <w:sz w:val="24"/>
+          <w:szCs w:val="24"/>
+        </w:rPr>
+        <w:t>igure 1.1 binary multiplication</w:t>
       </w:r>
     </w:p>
     <w:p>
@@ -2827,37 +2875,19 @@
           <w:sz w:val="24"/>
           <w:szCs w:val="24"/>
         </w:rPr>
-      </w:r>
-    </w:p>
-    <w:p>
-      <w:pPr>
-        <w:pStyle w:val="Normal"/>
-        <w:jc w:val="center"/>
-        <w:rPr>
-          <w:rFonts w:ascii="LM Roman 10" w:hAnsi="LM Roman 10"/>
-          <w:sz w:val="24"/>
-          <w:szCs w:val="24"/>
-        </w:rPr>
-      </w:pPr>
-      <w:r>
-        <w:rPr>
-          <w:rFonts w:ascii="LM Roman 10" w:hAnsi="LM Roman 10"/>
-          <w:sz w:val="24"/>
-          <w:szCs w:val="24"/>
-        </w:rPr>
         <w:drawing>
-          <wp:anchor behindDoc="0" distT="0" distB="0" distL="0" distR="0" simplePos="0" locked="0" layoutInCell="1" allowOverlap="1" relativeHeight="15">
+          <wp:anchor behindDoc="0" distT="0" distB="0" distL="0" distR="0" simplePos="0" locked="0" layoutInCell="1" allowOverlap="1" relativeHeight="41">
             <wp:simplePos x="0" y="0"/>
-            <wp:positionH relativeFrom="column">
+            <wp:positionH relativeFrom="page">
               <wp:align>center</wp:align>
             </wp:positionH>
-            <wp:positionV relativeFrom="paragraph">
-              <wp:posOffset>3466465</wp:posOffset>
+            <wp:positionV relativeFrom="page">
+              <wp:posOffset>971550</wp:posOffset>
             </wp:positionV>
-            <wp:extent cx="2830830" cy="2653665"/>
+            <wp:extent cx="6120130" cy="1591945"/>
             <wp:effectExtent l="0" t="0" r="0" b="0"/>
             <wp:wrapTopAndBottom/>
-            <wp:docPr id="4" name="Image22" descr=""/>
+            <wp:docPr id="4" name="Image3" descr=""/>
             <wp:cNvGraphicFramePr>
               <a:graphicFrameLocks xmlns:a="http://schemas.openxmlformats.org/drawingml/2006/main" noChangeAspect="1"/>
             </wp:cNvGraphicFramePr>
@@ -2865,13 +2895,118 @@
               <a:graphicData uri="http://schemas.openxmlformats.org/drawingml/2006/picture">
                 <pic:pic xmlns:pic="http://schemas.openxmlformats.org/drawingml/2006/picture">
                   <pic:nvPicPr>
-                    <pic:cNvPr id="4" name="Image22" descr=""/>
+                    <pic:cNvPr id="4" name="Image3" descr=""/>
                     <pic:cNvPicPr>
                       <a:picLocks noChangeAspect="1" noChangeArrowheads="1"/>
                     </pic:cNvPicPr>
                   </pic:nvPicPr>
                   <pic:blipFill>
                     <a:blip r:embed="rId6"/>
+                    <a:stretch>
+                      <a:fillRect/>
+                    </a:stretch>
+                  </pic:blipFill>
+                  <pic:spPr bwMode="auto">
+                    <a:xfrm>
+                      <a:off x="0" y="0"/>
+                      <a:ext cx="6120130" cy="1591945"/>
+                    </a:xfrm>
+                    <a:prstGeom prst="rect">
+                      <a:avLst/>
+                    </a:prstGeom>
+                  </pic:spPr>
+                </pic:pic>
+              </a:graphicData>
+            </a:graphic>
+          </wp:anchor>
+        </w:drawing>
+      </w:r>
+    </w:p>
+    <w:p>
+      <w:pPr>
+        <w:pStyle w:val="Normal"/>
+        <w:jc w:val="center"/>
+        <w:rPr>
+          <w:rFonts w:ascii="LM Roman 10" w:hAnsi="LM Roman 10"/>
+          <w:sz w:val="24"/>
+          <w:szCs w:val="24"/>
+        </w:rPr>
+      </w:pPr>
+      <w:r>
+        <w:rPr>
+          <w:rFonts w:ascii="LM Roman 10" w:hAnsi="LM Roman 10"/>
+          <w:sz w:val="24"/>
+          <w:szCs w:val="24"/>
+        </w:rPr>
+        <w:t>Figure 1.2 Block types required for the multiplication</w:t>
+      </w:r>
+    </w:p>
+    <w:p>
+      <w:pPr>
+        <w:pStyle w:val="Normal"/>
+        <w:jc w:val="center"/>
+        <w:rPr>
+          <w:rFonts w:ascii="LM Roman 10" w:hAnsi="LM Roman 10"/>
+          <w:sz w:val="24"/>
+          <w:szCs w:val="24"/>
+        </w:rPr>
+      </w:pPr>
+      <w:r>
+        <w:rPr/>
+      </w:r>
+    </w:p>
+    <w:p>
+      <w:pPr>
+        <w:pStyle w:val="Normal"/>
+        <w:rPr/>
+      </w:pPr>
+      <w:r>
+        <w:rPr>
+          <w:rFonts w:ascii="LM Roman 10" w:hAnsi="LM Roman 10"/>
+          <w:sz w:val="24"/>
+          <w:szCs w:val="24"/>
+        </w:rPr>
+        <w:t>The overall scheme of a parallel multiplier is represented in the figure below:</w:t>
+      </w:r>
+    </w:p>
+    <w:p>
+      <w:pPr>
+        <w:pStyle w:val="Normal"/>
+        <w:jc w:val="center"/>
+        <w:rPr>
+          <w:rFonts w:ascii="LM Roman 10" w:hAnsi="LM Roman 10"/>
+          <w:sz w:val="24"/>
+          <w:szCs w:val="24"/>
+        </w:rPr>
+      </w:pPr>
+      <w:r>
+        <w:drawing>
+          <wp:anchor behindDoc="0" distT="0" distB="0" distL="0" distR="0" simplePos="0" locked="0" layoutInCell="1" allowOverlap="1" relativeHeight="15">
+            <wp:simplePos x="0" y="0"/>
+            <wp:positionH relativeFrom="column">
+              <wp:posOffset>1644650</wp:posOffset>
+            </wp:positionH>
+            <wp:positionV relativeFrom="paragraph">
+              <wp:posOffset>160655</wp:posOffset>
+            </wp:positionV>
+            <wp:extent cx="2830830" cy="2653665"/>
+            <wp:effectExtent l="0" t="0" r="0" b="0"/>
+            <wp:wrapTopAndBottom/>
+            <wp:docPr id="5" name="Image22" descr=""/>
+            <wp:cNvGraphicFramePr>
+              <a:graphicFrameLocks xmlns:a="http://schemas.openxmlformats.org/drawingml/2006/main" noChangeAspect="1"/>
+            </wp:cNvGraphicFramePr>
+            <a:graphic xmlns:a="http://schemas.openxmlformats.org/drawingml/2006/main">
+              <a:graphicData uri="http://schemas.openxmlformats.org/drawingml/2006/picture">
+                <pic:pic xmlns:pic="http://schemas.openxmlformats.org/drawingml/2006/picture">
+                  <pic:nvPicPr>
+                    <pic:cNvPr id="5" name="Image22" descr=""/>
+                    <pic:cNvPicPr>
+                      <a:picLocks noChangeAspect="1" noChangeArrowheads="1"/>
+                    </pic:cNvPicPr>
+                  </pic:nvPicPr>
+                  <pic:blipFill>
+                    <a:blip r:embed="rId7"/>
                     <a:stretch>
                       <a:fillRect/>
                     </a:stretch>
@@ -2890,51 +3025,22 @@
             </a:graphic>
           </wp:anchor>
         </w:drawing>
-        <w:drawing>
-          <wp:anchor behindDoc="0" distT="0" distB="0" distL="0" distR="0" simplePos="0" locked="0" layoutInCell="1" allowOverlap="1" relativeHeight="41">
-            <wp:simplePos x="0" y="0"/>
-            <wp:positionH relativeFrom="page">
-              <wp:align>center</wp:align>
-            </wp:positionH>
-            <wp:positionV relativeFrom="page">
-              <wp:posOffset>971550</wp:posOffset>
-            </wp:positionV>
-            <wp:extent cx="6120130" cy="1591945"/>
-            <wp:effectExtent l="0" t="0" r="0" b="0"/>
-            <wp:wrapTopAndBottom/>
-            <wp:docPr id="5" name="Image3" descr=""/>
-            <wp:cNvGraphicFramePr>
-              <a:graphicFrameLocks xmlns:a="http://schemas.openxmlformats.org/drawingml/2006/main" noChangeAspect="1"/>
-            </wp:cNvGraphicFramePr>
-            <a:graphic xmlns:a="http://schemas.openxmlformats.org/drawingml/2006/main">
-              <a:graphicData uri="http://schemas.openxmlformats.org/drawingml/2006/picture">
-                <pic:pic xmlns:pic="http://schemas.openxmlformats.org/drawingml/2006/picture">
-                  <pic:nvPicPr>
-                    <pic:cNvPr id="5" name="Image3" descr=""/>
-                    <pic:cNvPicPr>
-                      <a:picLocks noChangeAspect="1" noChangeArrowheads="1"/>
-                    </pic:cNvPicPr>
-                  </pic:nvPicPr>
-                  <pic:blipFill>
-                    <a:blip r:embed="rId7"/>
-                    <a:stretch>
-                      <a:fillRect/>
-                    </a:stretch>
-                  </pic:blipFill>
-                  <pic:spPr bwMode="auto">
-                    <a:xfrm>
-                      <a:off x="0" y="0"/>
-                      <a:ext cx="6120130" cy="1591945"/>
-                    </a:xfrm>
-                    <a:prstGeom prst="rect">
-                      <a:avLst/>
-                    </a:prstGeom>
-                  </pic:spPr>
-                </pic:pic>
-              </a:graphicData>
-            </a:graphic>
-          </wp:anchor>
-        </w:drawing>
+      </w:r>
+      <w:r>
+        <w:rPr>
+          <w:rFonts w:ascii="LM Roman 10" w:hAnsi="LM Roman 10"/>
+          <w:sz w:val="24"/>
+          <w:szCs w:val="24"/>
+        </w:rPr>
+        <w:t>F</w:t>
+      </w:r>
+      <w:r>
+        <w:rPr>
+          <w:rFonts w:ascii="LM Roman 10" w:hAnsi="LM Roman 10"/>
+          <w:sz w:val="24"/>
+          <w:szCs w:val="24"/>
+        </w:rPr>
+        <w:t>igure 1.3 Parallel Multiplier Architecture</w:t>
       </w:r>
     </w:p>
     <w:p>
@@ -2948,80 +3054,7 @@
         </w:rPr>
       </w:pPr>
       <w:r>
-        <w:rPr>
-          <w:rFonts w:ascii="LM Roman 10" w:hAnsi="LM Roman 10"/>
-          <w:sz w:val="24"/>
-          <w:szCs w:val="24"/>
-        </w:rPr>
-        <w:t>Figure 1.2 Block types required for the multiplication</w:t>
-      </w:r>
-    </w:p>
-    <w:p>
-      <w:pPr>
-        <w:pStyle w:val="Normal"/>
-        <w:jc w:val="center"/>
-        <w:rPr>
-          <w:rFonts w:ascii="LM Roman 10" w:hAnsi="LM Roman 10"/>
-          <w:sz w:val="24"/>
-          <w:szCs w:val="24"/>
-        </w:rPr>
-      </w:pPr>
-      <w:r>
-        <w:rPr>
-          <w:rFonts w:ascii="LM Roman 10" w:hAnsi="LM Roman 10"/>
-          <w:sz w:val="24"/>
-          <w:szCs w:val="24"/>
-        </w:rPr>
-      </w:r>
-    </w:p>
-    <w:p>
-      <w:pPr>
-        <w:pStyle w:val="Normal"/>
         <w:rPr/>
-      </w:pPr>
-      <w:r>
-        <w:rPr>
-          <w:rFonts w:ascii="LM Roman 10" w:hAnsi="LM Roman 10"/>
-          <w:sz w:val="24"/>
-          <w:szCs w:val="24"/>
-        </w:rPr>
-        <w:t>The overall scheme of a parallel multiplier is represented in the figure below:</w:t>
-      </w:r>
-    </w:p>
-    <w:p>
-      <w:pPr>
-        <w:pStyle w:val="Normal"/>
-        <w:jc w:val="center"/>
-        <w:rPr>
-          <w:rFonts w:ascii="LM Roman 10" w:hAnsi="LM Roman 10"/>
-          <w:sz w:val="24"/>
-          <w:szCs w:val="24"/>
-        </w:rPr>
-      </w:pPr>
-      <w:r>
-        <w:rPr>
-          <w:rFonts w:ascii="LM Roman 10" w:hAnsi="LM Roman 10"/>
-          <w:sz w:val="24"/>
-          <w:szCs w:val="24"/>
-        </w:rPr>
-        <w:t>Figure 1.3 Parallel Multiplier Architecture</w:t>
-      </w:r>
-    </w:p>
-    <w:p>
-      <w:pPr>
-        <w:pStyle w:val="Normal"/>
-        <w:rPr>
-          <w:rFonts w:ascii="LM Roman 10" w:hAnsi="LM Roman 10"/>
-          <w:sz w:val="24"/>
-          <w:szCs w:val="24"/>
-        </w:rPr>
-      </w:pPr>
-      <w:r>
-        <w:rPr>
-          <w:rFonts w:ascii="LM Roman 10" w:hAnsi="LM Roman 10"/>
-          <w:sz w:val="24"/>
-          <w:szCs w:val="24"/>
-        </w:rPr>
       </w:r>
     </w:p>
     <w:p>
@@ -4660,19 +4693,376 @@
       <w:bookmarkEnd w:id="11"/>
       <w:bookmarkEnd w:id="12"/>
       <w:r>
+        <w:rPr>
+          <w:rFonts w:ascii="LM Roman 10" w:hAnsi="LM Roman 10"/>
+        </w:rPr>
+        <w:t>2. Matrix Multiplier Implementation</w:t>
+      </w:r>
+    </w:p>
+    <w:p>
+      <w:pPr>
+        <w:pStyle w:val="TextBody"/>
+        <w:rPr/>
+      </w:pPr>
+      <w:r>
+        <w:rPr/>
+      </w:r>
+    </w:p>
+    <w:p>
+      <w:pPr>
+        <w:pStyle w:val="Heading2"/>
+        <w:rPr>
+          <w:rFonts w:ascii="LM Roman 10" w:hAnsi="LM Roman 10"/>
+          <w:color w:val="auto"/>
+        </w:rPr>
+      </w:pPr>
+      <w:bookmarkStart w:id="13" w:name="__RefHeading___Toc1069_3915533865"/>
+      <w:bookmarkStart w:id="14" w:name="_Toc104565900"/>
+      <w:bookmarkEnd w:id="13"/>
+      <w:r>
+        <w:rPr>
+          <w:rFonts w:ascii="LM Roman 10" w:hAnsi="LM Roman 10"/>
+          <w:b/>
+          <w:bCs/>
+          <w:color w:val="auto"/>
+          <w:sz w:val="32"/>
+          <w:szCs w:val="32"/>
+        </w:rPr>
+        <w:t>2.1 Algorithm</w:t>
+      </w:r>
+      <w:bookmarkEnd w:id="14"/>
+      <w:r>
+        <w:rPr>
+          <w:rFonts w:ascii="LM Roman 10" w:hAnsi="LM Roman 10"/>
+          <w:b/>
+          <w:bCs/>
+          <w:color w:val="auto"/>
+          <w:sz w:val="32"/>
+          <w:szCs w:val="32"/>
+        </w:rPr>
+        <w:t xml:space="preserve"> </w:t>
+      </w:r>
+    </w:p>
+    <w:p>
+      <w:pPr>
+        <w:pStyle w:val="Normal"/>
+        <w:spacing w:before="0" w:after="144"/>
+        <w:rPr>
+          <w:rFonts w:ascii="LM Roman 10" w:hAnsi="LM Roman 10"/>
+          <w:sz w:val="24"/>
+          <w:szCs w:val="24"/>
+        </w:rPr>
+      </w:pPr>
+      <w:r>
+        <w:rPr>
+          <w:rFonts w:ascii="LM Roman 10" w:hAnsi="LM Roman 10"/>
+          <w:sz w:val="24"/>
+          <w:szCs w:val="24"/>
+        </w:rPr>
+        <w:t>The algorithm used to compute the matrix multiplication is the following:</w:t>
+      </w:r>
+    </w:p>
+    <w:p>
+      <w:pPr>
+        <w:pStyle w:val="Normal"/>
+        <w:spacing w:before="0" w:after="0"/>
+        <w:rPr>
+          <w:rFonts w:ascii="DejaVu Sans Mono" w:hAnsi="DejaVu Sans Mono"/>
+        </w:rPr>
+      </w:pPr>
+      <w:r>
+        <w:rPr>
+          <w:rFonts w:ascii="DejaVu Sans Mono" w:hAnsi="DejaVu Sans Mono"/>
+        </w:rPr>
+        <w:t>1</w:t>
+        <w:tab/>
+        <w:t>for i from 1 to n</w:t>
+      </w:r>
+    </w:p>
+    <w:p>
+      <w:pPr>
+        <w:pStyle w:val="Normal"/>
+        <w:spacing w:before="0" w:after="0"/>
+        <w:rPr>
+          <w:rFonts w:ascii="DejaVu Sans Mono" w:hAnsi="DejaVu Sans Mono"/>
+        </w:rPr>
+      </w:pPr>
+      <w:r>
+        <w:rPr>
+          <w:rFonts w:ascii="DejaVu Sans Mono" w:hAnsi="DejaVu Sans Mono"/>
+        </w:rPr>
+        <w:t>2</w:t>
+        <w:tab/>
+        <w:tab/>
+        <w:t>for j from 1 to p</w:t>
+      </w:r>
+    </w:p>
+    <w:p>
+      <w:pPr>
+        <w:pStyle w:val="Normal"/>
+        <w:spacing w:before="0" w:after="0"/>
+        <w:rPr>
+          <w:rFonts w:ascii="DejaVu Sans Mono" w:hAnsi="DejaVu Sans Mono"/>
+        </w:rPr>
+      </w:pPr>
+      <w:r>
+        <w:rPr>
+          <w:rFonts w:ascii="DejaVu Sans Mono" w:hAnsi="DejaVu Sans Mono"/>
+        </w:rPr>
+        <w:t>3</w:t>
+        <w:tab/>
+        <w:tab/>
+        <w:tab/>
+        <w:t>for k from 1 to m</w:t>
+      </w:r>
+    </w:p>
+    <w:p>
+      <w:pPr>
+        <w:pStyle w:val="Normal"/>
+        <w:spacing w:before="0" w:after="0"/>
+        <w:rPr>
+          <w:rFonts w:ascii="DejaVu Sans Mono" w:hAnsi="DejaVu Sans Mono"/>
+        </w:rPr>
+      </w:pPr>
+      <w:r>
+        <w:rPr>
+          <w:rFonts w:ascii="DejaVu Sans Mono" w:hAnsi="DejaVu Sans Mono"/>
+        </w:rPr>
+        <w:t>4</w:t>
+        <w:tab/>
+        <w:tab/>
+        <w:tab/>
+        <w:tab/>
+        <w:t>P</w:t>
+      </w:r>
+      <w:r>
+        <w:rPr>
+          <w:rFonts w:ascii="DejaVu Sans Mono" w:hAnsi="DejaVu Sans Mono"/>
+          <w:sz w:val="26"/>
+          <w:szCs w:val="26"/>
+          <w:vertAlign w:val="subscript"/>
+        </w:rPr>
+        <w:t>ij</w:t>
+      </w:r>
+      <w:r>
+        <w:rPr>
+          <w:rFonts w:ascii="DejaVu Sans Mono" w:hAnsi="DejaVu Sans Mono"/>
+        </w:rPr>
+        <w:t xml:space="preserve"> = P</w:t>
+      </w:r>
+      <w:r>
+        <w:rPr>
+          <w:rFonts w:ascii="DejaVu Sans Mono" w:hAnsi="DejaVu Sans Mono"/>
+          <w:sz w:val="26"/>
+          <w:szCs w:val="26"/>
+          <w:vertAlign w:val="subscript"/>
+        </w:rPr>
+        <w:t>ij</w:t>
+      </w:r>
+      <w:r>
+        <w:rPr>
+          <w:rFonts w:ascii="DejaVu Sans Mono" w:hAnsi="DejaVu Sans Mono"/>
+        </w:rPr>
+        <w:t xml:space="preserve"> + (A</w:t>
+      </w:r>
+      <w:r>
+        <w:rPr>
+          <w:rFonts w:ascii="DejaVu Sans Mono" w:hAnsi="DejaVu Sans Mono"/>
+          <w:sz w:val="26"/>
+          <w:szCs w:val="26"/>
+          <w:vertAlign w:val="subscript"/>
+        </w:rPr>
+        <w:t>ik</w:t>
+      </w:r>
+      <w:r>
+        <w:rPr>
+          <w:rFonts w:ascii="DejaVu Sans Mono" w:hAnsi="DejaVu Sans Mono"/>
+        </w:rPr>
+        <w:t xml:space="preserve"> * B</w:t>
+      </w:r>
+      <w:r>
+        <w:rPr>
+          <w:rFonts w:ascii="DejaVu Sans Mono" w:hAnsi="DejaVu Sans Mono"/>
+          <w:sz w:val="26"/>
+          <w:szCs w:val="26"/>
+          <w:vertAlign w:val="subscript"/>
+        </w:rPr>
+        <w:t>kj</w:t>
+      </w:r>
+      <w:r>
+        <w:rPr>
+          <w:rFonts w:ascii="DejaVu Sans Mono" w:hAnsi="DejaVu Sans Mono"/>
+        </w:rPr>
+        <w:t>)</w:t>
+      </w:r>
+    </w:p>
+    <w:p>
+      <w:pPr>
+        <w:pStyle w:val="Normal"/>
+        <w:spacing w:before="0" w:after="0"/>
+        <w:rPr>
+          <w:rFonts w:ascii="DejaVu Sans Mono" w:hAnsi="DejaVu Sans Mono"/>
+        </w:rPr>
+      </w:pPr>
+      <w:r>
+        <w:rPr>
+          <w:rFonts w:ascii="DejaVu Sans Mono" w:hAnsi="DejaVu Sans Mono"/>
+        </w:rPr>
+        <w:t>5</w:t>
+        <w:tab/>
+        <w:tab/>
+        <w:tab/>
+        <w:t>end for</w:t>
+      </w:r>
+    </w:p>
+    <w:p>
+      <w:pPr>
+        <w:pStyle w:val="Normal"/>
+        <w:spacing w:before="0" w:after="0"/>
+        <w:rPr>
+          <w:rFonts w:ascii="DejaVu Sans Mono" w:hAnsi="DejaVu Sans Mono"/>
+        </w:rPr>
+      </w:pPr>
+      <w:r>
+        <w:rPr>
+          <w:rFonts w:ascii="DejaVu Sans Mono" w:hAnsi="DejaVu Sans Mono"/>
+        </w:rPr>
+        <w:t>6</w:t>
+        <w:tab/>
+        <w:tab/>
+        <w:t>end for</w:t>
+      </w:r>
+    </w:p>
+    <w:p>
+      <w:pPr>
+        <w:pStyle w:val="Normal"/>
+        <w:spacing w:lineRule="auto" w:line="360" w:before="0" w:after="0"/>
+        <w:rPr>
+          <w:rFonts w:ascii="DejaVu Sans Mono" w:hAnsi="DejaVu Sans Mono"/>
+        </w:rPr>
+      </w:pPr>
+      <w:r>
+        <w:rPr>
+          <w:rFonts w:ascii="DejaVu Sans Mono" w:hAnsi="DejaVu Sans Mono"/>
+        </w:rPr>
+        <w:t>7</w:t>
+        <w:tab/>
+        <w:t>end for</w:t>
+      </w:r>
+    </w:p>
+    <w:p>
+      <w:pPr>
+        <w:pStyle w:val="Normal"/>
+        <w:spacing w:lineRule="auto" w:line="240"/>
+        <w:rPr/>
+      </w:pPr>
+      <w:r>
+        <w:rPr>
+          <w:rFonts w:ascii="LM Roman 10" w:hAnsi="LM Roman 10"/>
+          <w:color w:val="202122"/>
+          <w:sz w:val="24"/>
+          <w:szCs w:val="24"/>
+        </w:rPr>
+        <w:t xml:space="preserve">This is a simple algorithm constructed with loops over the indices </w:t>
+      </w:r>
+      <w:r>
+        <w:rPr>
+          <w:rFonts w:ascii="LM Roman 10" w:hAnsi="LM Roman 10"/>
+          <w:i/>
+          <w:iCs/>
+          <w:color w:val="202122"/>
+          <w:sz w:val="24"/>
+          <w:szCs w:val="24"/>
+        </w:rPr>
+        <w:t>i</w:t>
+      </w:r>
+      <w:r>
+        <w:rPr>
+          <w:rFonts w:ascii="LM Roman 10" w:hAnsi="LM Roman 10"/>
+          <w:color w:val="202122"/>
+          <w:sz w:val="24"/>
+          <w:szCs w:val="24"/>
+        </w:rPr>
+        <w:t xml:space="preserve"> from 1 through </w:t>
+      </w:r>
+      <w:r>
+        <w:rPr>
+          <w:rFonts w:ascii="LM Roman 10" w:hAnsi="LM Roman 10"/>
+          <w:i/>
+          <w:iCs/>
+          <w:color w:val="202122"/>
+          <w:sz w:val="24"/>
+          <w:szCs w:val="24"/>
+        </w:rPr>
+        <w:t>n</w:t>
+      </w:r>
+      <w:r>
+        <w:rPr>
+          <w:rFonts w:ascii="LM Roman 10" w:hAnsi="LM Roman 10"/>
+          <w:color w:val="202122"/>
+          <w:sz w:val="24"/>
+          <w:szCs w:val="24"/>
+        </w:rPr>
+        <w:t xml:space="preserve"> and </w:t>
+      </w:r>
+      <w:r>
+        <w:rPr>
+          <w:rFonts w:ascii="LM Roman 10" w:hAnsi="LM Roman 10"/>
+          <w:i/>
+          <w:iCs/>
+          <w:color w:val="202122"/>
+          <w:sz w:val="24"/>
+          <w:szCs w:val="24"/>
+        </w:rPr>
+        <w:t>j</w:t>
+      </w:r>
+      <w:r>
+        <w:rPr>
+          <w:rFonts w:ascii="LM Roman 10" w:hAnsi="LM Roman 10"/>
+          <w:color w:val="202122"/>
+          <w:sz w:val="24"/>
+          <w:szCs w:val="24"/>
+        </w:rPr>
+        <w:t xml:space="preserve"> from 1 through </w:t>
+      </w:r>
+      <w:r>
+        <w:rPr>
+          <w:rFonts w:ascii="LM Roman 10" w:hAnsi="LM Roman 10"/>
+          <w:i/>
+          <w:iCs/>
+          <w:color w:val="202122"/>
+          <w:sz w:val="24"/>
+          <w:szCs w:val="24"/>
+        </w:rPr>
+        <w:t>p</w:t>
+      </w:r>
+      <w:r>
+        <w:rPr>
+          <w:rFonts w:ascii="LM Roman 10" w:hAnsi="LM Roman 10"/>
+          <w:color w:val="202122"/>
+          <w:sz w:val="24"/>
+          <w:szCs w:val="24"/>
+        </w:rPr>
+        <w:t>, computing each element of the resulting matrix as follows:</w:t>
+      </w:r>
+    </w:p>
+    <w:p>
+      <w:pPr>
+        <w:pStyle w:val="Normal"/>
+        <w:jc w:val="center"/>
+        <w:rPr>
+          <w:i/>
+          <w:i/>
+          <w:iCs/>
+        </w:rPr>
+      </w:pPr>
+      <w:r>
+        <w:rPr/>
         <w:drawing>
-          <wp:anchor behindDoc="0" distT="0" distB="0" distL="0" distR="0" simplePos="0" locked="0" layoutInCell="1" allowOverlap="1" relativeHeight="16">
-            <wp:simplePos x="0" y="0"/>
-            <wp:positionH relativeFrom="page">
-              <wp:align>center</wp:align>
-            </wp:positionH>
-            <wp:positionV relativeFrom="page">
-              <wp:posOffset>6306185</wp:posOffset>
-            </wp:positionV>
-            <wp:extent cx="5996305" cy="3019425"/>
+          <wp:inline distT="0" distB="0" distL="0" distR="0">
+            <wp:extent cx="1189355" cy="523875"/>
             <wp:effectExtent l="0" t="0" r="0" b="0"/>
-            <wp:wrapTopAndBottom/>
-            <wp:docPr id="15" name="Image2" descr=""/>
+            <wp:docPr id="15" name="Immagine 52" descr=""/>
             <wp:cNvGraphicFramePr>
               <a:graphicFrameLocks xmlns:a="http://schemas.openxmlformats.org/drawingml/2006/main" noChangeAspect="1"/>
             </wp:cNvGraphicFramePr>
@@ -4680,13 +5070,209 @@
               <a:graphicData uri="http://schemas.openxmlformats.org/drawingml/2006/picture">
                 <pic:pic xmlns:pic="http://schemas.openxmlformats.org/drawingml/2006/picture">
                   <pic:nvPicPr>
-                    <pic:cNvPr id="15" name="Image2" descr=""/>
+                    <pic:cNvPr id="15" name="Immagine 52" descr=""/>
                     <pic:cNvPicPr>
                       <a:picLocks noChangeAspect="1" noChangeArrowheads="1"/>
                     </pic:cNvPicPr>
                   </pic:nvPicPr>
                   <pic:blipFill>
                     <a:blip r:embed="rId17"/>
+                    <a:stretch>
+                      <a:fillRect/>
+                    </a:stretch>
+                  </pic:blipFill>
+                  <pic:spPr bwMode="auto">
+                    <a:xfrm>
+                      <a:off x="0" y="0"/>
+                      <a:ext cx="1189355" cy="523875"/>
+                    </a:xfrm>
+                    <a:prstGeom prst="rect">
+                      <a:avLst/>
+                    </a:prstGeom>
+                  </pic:spPr>
+                </pic:pic>
+              </a:graphicData>
+            </a:graphic>
+          </wp:inline>
+        </w:drawing>
+      </w:r>
+    </w:p>
+    <w:p>
+      <w:pPr>
+        <w:pStyle w:val="Normal"/>
+        <w:rPr>
+          <w:rFonts w:ascii="LM Roman 10" w:hAnsi="LM Roman 10"/>
+          <w:sz w:val="24"/>
+          <w:szCs w:val="24"/>
+        </w:rPr>
+      </w:pPr>
+      <w:r>
+        <w:rPr>
+          <w:rFonts w:ascii="LM Roman 10" w:hAnsi="LM Roman 10"/>
+          <w:sz w:val="24"/>
+          <w:szCs w:val="24"/>
+        </w:rPr>
+        <w:t xml:space="preserve">this algorithm takes </w:t>
+      </w:r>
+      <w:r>
+        <w:rPr>
+          <w:rFonts w:ascii="LM Roman 10" w:hAnsi="LM Roman 10"/>
+          <w:sz w:val="24"/>
+        </w:rPr>
+        <w:t>Θ(</w:t>
+      </w:r>
+      <w:r>
+        <w:rPr>
+          <w:rFonts w:ascii="LM Roman 10" w:hAnsi="LM Roman 10"/>
+          <w:i/>
+          <w:sz w:val="24"/>
+        </w:rPr>
+        <w:t>nmp</w:t>
+      </w:r>
+      <w:r>
+        <w:rPr>
+          <w:rFonts w:ascii="LM Roman 10" w:hAnsi="LM Roman 10"/>
+          <w:sz w:val="24"/>
+        </w:rPr>
+        <w:t xml:space="preserve">). To simplify it can be assumed that all the matrices are square of size </w:t>
+      </w:r>
+      <w:r>
+        <w:rPr>
+          <w:rFonts w:ascii="LM Roman 10" w:hAnsi="LM Roman 10"/>
+          <w:i/>
+          <w:iCs/>
+          <w:sz w:val="24"/>
+        </w:rPr>
+        <w:t>n*n</w:t>
+      </w:r>
+      <w:r>
+        <w:rPr>
+          <w:rFonts w:ascii="LM Roman 10" w:hAnsi="LM Roman 10"/>
+          <w:sz w:val="24"/>
+        </w:rPr>
+        <w:t>, so the computation time is Θ(</w:t>
+      </w:r>
+      <w:r>
+        <w:rPr>
+          <w:rFonts w:ascii="LM Roman 10" w:hAnsi="LM Roman 10"/>
+          <w:i/>
+          <w:sz w:val="24"/>
+        </w:rPr>
+        <w:t>n</w:t>
+      </w:r>
+      <w:r>
+        <w:rPr>
+          <w:rFonts w:ascii="LM Roman 10" w:hAnsi="LM Roman 10"/>
+          <w:sz w:val="20"/>
+          <w:vertAlign w:val="superscript"/>
+        </w:rPr>
+        <w:t>3</w:t>
+      </w:r>
+      <w:r>
+        <w:rPr>
+          <w:rFonts w:ascii="LM Roman 10" w:hAnsi="LM Roman 10"/>
+          <w:sz w:val="24"/>
+        </w:rPr>
+        <w:t>).</w:t>
+      </w:r>
+    </w:p>
+    <w:p>
+      <w:pPr>
+        <w:pStyle w:val="Normal"/>
+        <w:rPr>
+          <w:rFonts w:ascii="LM Roman 10" w:hAnsi="LM Roman 10"/>
+          <w:sz w:val="24"/>
+          <w:szCs w:val="24"/>
+        </w:rPr>
+      </w:pPr>
+      <w:r>
+        <w:rPr>
+          <w:rFonts w:ascii="LM Roman 10" w:hAnsi="LM Roman 10"/>
+          <w:sz w:val="24"/>
+          <w:szCs w:val="24"/>
+        </w:rPr>
+      </w:r>
+    </w:p>
+    <w:p>
+      <w:pPr>
+        <w:pStyle w:val="Heading2"/>
+        <w:rPr>
+          <w:rFonts w:ascii="LM Roman 10" w:hAnsi="LM Roman 10"/>
+          <w:color w:val="auto"/>
+        </w:rPr>
+      </w:pPr>
+      <w:bookmarkStart w:id="15" w:name="__RefHeading___Toc1071_3915533865"/>
+      <w:bookmarkStart w:id="16" w:name="_Toc104565901"/>
+      <w:bookmarkEnd w:id="15"/>
+      <w:r>
+        <w:rPr>
+          <w:rFonts w:ascii="LM Roman 10" w:hAnsi="LM Roman 10"/>
+          <w:b/>
+          <w:bCs/>
+          <w:color w:val="auto"/>
+          <w:sz w:val="32"/>
+          <w:szCs w:val="32"/>
+        </w:rPr>
+        <w:t>2.2 Model Architecture</w:t>
+      </w:r>
+      <w:bookmarkEnd w:id="16"/>
+    </w:p>
+    <w:p>
+      <w:pPr>
+        <w:pStyle w:val="Normal"/>
+        <w:rPr>
+          <w:rFonts w:ascii="LM Roman 10" w:hAnsi="LM Roman 10"/>
+          <w:sz w:val="24"/>
+          <w:szCs w:val="24"/>
+        </w:rPr>
+      </w:pPr>
+      <w:r>
+        <w:rPr>
+          <w:rFonts w:ascii="LM Roman 10" w:hAnsi="LM Roman 10"/>
+          <w:sz w:val="24"/>
+          <w:szCs w:val="24"/>
+        </w:rPr>
+        <w:t>The block diagram for the implemented architecture is the following:</w:t>
+      </w:r>
+    </w:p>
+    <w:p>
+      <w:pPr>
+        <w:pStyle w:val="Normal"/>
+        <w:jc w:val="center"/>
+        <w:rPr>
+          <w:rFonts w:ascii="LM Roman 10" w:hAnsi="LM Roman 10"/>
+          <w:sz w:val="24"/>
+          <w:szCs w:val="24"/>
+        </w:rPr>
+      </w:pPr>
+      <w:r>
+        <w:drawing>
+          <wp:anchor behindDoc="0" distT="0" distB="0" distL="0" distR="0" simplePos="0" locked="0" layoutInCell="1" allowOverlap="1" relativeHeight="16">
+            <wp:simplePos x="0" y="0"/>
+            <wp:positionH relativeFrom="column">
+              <wp:posOffset>62230</wp:posOffset>
+            </wp:positionH>
+            <wp:positionV relativeFrom="paragraph">
+              <wp:posOffset>-42545</wp:posOffset>
+            </wp:positionV>
+            <wp:extent cx="5996305" cy="3019425"/>
+            <wp:effectExtent l="0" t="0" r="0" b="0"/>
+            <wp:wrapTopAndBottom/>
+            <wp:docPr id="16" name="Image2" descr=""/>
+            <wp:cNvGraphicFramePr>
+              <a:graphicFrameLocks xmlns:a="http://schemas.openxmlformats.org/drawingml/2006/main" noChangeAspect="1"/>
+            </wp:cNvGraphicFramePr>
+            <a:graphic xmlns:a="http://schemas.openxmlformats.org/drawingml/2006/main">
+              <a:graphicData uri="http://schemas.openxmlformats.org/drawingml/2006/picture">
+                <pic:pic xmlns:pic="http://schemas.openxmlformats.org/drawingml/2006/picture">
+                  <pic:nvPicPr>
+                    <pic:cNvPr id="16" name="Image2" descr=""/>
+                    <pic:cNvPicPr>
+                      <a:picLocks noChangeAspect="1" noChangeArrowheads="1"/>
+                    </pic:cNvPicPr>
+                  </pic:nvPicPr>
+                  <pic:blipFill>
+                    <a:blip r:embed="rId18"/>
                     <a:stretch>
                       <a:fillRect/>
                     </a:stretch>
@@ -4709,36 +5295,193 @@
       <w:r>
         <w:rPr>
           <w:rFonts w:ascii="LM Roman 10" w:hAnsi="LM Roman 10"/>
-        </w:rPr>
-        <w:t>2</w:t>
-      </w:r>
-      <w:r>
-        <w:rPr>
-          <w:rFonts w:ascii="LM Roman 10" w:hAnsi="LM Roman 10"/>
-        </w:rPr>
-        <w:t>. Matrix Multiplier Implementation</w:t>
-      </w:r>
-    </w:p>
-    <w:p>
-      <w:pPr>
-        <w:pStyle w:val="TextBody"/>
+          <w:sz w:val="24"/>
+          <w:szCs w:val="24"/>
+        </w:rPr>
+        <w:t>F</w:t>
+      </w:r>
+      <w:r>
+        <w:rPr>
+          <w:rFonts w:ascii="LM Roman 10" w:hAnsi="LM Roman 10"/>
+          <w:sz w:val="24"/>
+          <w:szCs w:val="24"/>
+        </w:rPr>
+        <w:t>igure 2.1 Matrix Multiplier blocks diagram</w:t>
+      </w:r>
+    </w:p>
+    <w:p>
+      <w:pPr>
+        <w:pStyle w:val="Normal"/>
+        <w:rPr>
+          <w:rFonts w:ascii="LM Roman 10" w:hAnsi="LM Roman 10"/>
+          <w:sz w:val="24"/>
+          <w:szCs w:val="24"/>
+        </w:rPr>
+      </w:pPr>
+      <w:r>
+        <w:rPr>
+          <w:rFonts w:ascii="LM Roman 10" w:hAnsi="LM Roman 10"/>
+          <w:sz w:val="24"/>
+          <w:szCs w:val="24"/>
+        </w:rPr>
+        <w:t>Where the green blocks are the input/output registers, the blue block is the logic core (combinatorial circuit) of the matrix multiplier and the matrices (A, B and P) are matrices of bits (type defined).</w:t>
+      </w:r>
+    </w:p>
+    <w:p>
+      <w:pPr>
+        <w:pStyle w:val="Normal"/>
+        <w:rPr>
+          <w:rFonts w:ascii="LM Roman 10" w:hAnsi="LM Roman 10"/>
+          <w:sz w:val="24"/>
+          <w:szCs w:val="24"/>
+        </w:rPr>
+      </w:pPr>
+      <w:r>
+        <w:rPr>
+          <w:rFonts w:ascii="LM Roman 10" w:hAnsi="LM Roman 10"/>
+          <w:sz w:val="24"/>
+          <w:szCs w:val="24"/>
+        </w:rPr>
+        <w:t>In the following chapter all the components are explained in detail.</w:t>
+      </w:r>
+    </w:p>
+    <w:p>
+      <w:pPr>
+        <w:pStyle w:val="Normal"/>
+        <w:rPr>
+          <w:rFonts w:ascii="LM Roman 10" w:hAnsi="LM Roman 10"/>
+          <w:sz w:val="24"/>
+          <w:szCs w:val="24"/>
+        </w:rPr>
+      </w:pPr>
+      <w:r>
+        <w:rPr>
+          <w:rFonts w:ascii="LM Roman 10" w:hAnsi="LM Roman 10"/>
+          <w:sz w:val="24"/>
+          <w:szCs w:val="24"/>
+        </w:rPr>
+      </w:r>
+    </w:p>
+    <w:p>
+      <w:pPr>
+        <w:pStyle w:val="Heading1"/>
+        <w:numPr>
+          <w:ilvl w:val="0"/>
+          <w:numId w:val="2"/>
+        </w:numPr>
         <w:rPr/>
       </w:pPr>
-      <w:r>
+      <w:bookmarkStart w:id="17" w:name="__RefHeading___Toc1073_3915533865"/>
+      <w:bookmarkStart w:id="18" w:name="_Toc104565902"/>
+      <w:bookmarkEnd w:id="17"/>
+      <w:r>
+        <w:rPr>
+          <w:rFonts w:ascii="LM Roman 10" w:hAnsi="LM Roman 10"/>
+        </w:rPr>
+        <w:t>3. VHDL Implementation</w:t>
+      </w:r>
+      <w:bookmarkEnd w:id="18"/>
+    </w:p>
+    <w:p>
+      <w:pPr>
+        <w:pStyle w:val="Normal"/>
+        <w:rPr>
+          <w:rFonts w:ascii="LM Roman 10" w:hAnsi="LM Roman 10"/>
+          <w:sz w:val="24"/>
+          <w:szCs w:val="24"/>
+        </w:rPr>
+      </w:pPr>
+      <w:r>
+        <w:rPr>
+          <w:rFonts w:ascii="LM Roman 10" w:hAnsi="LM Roman 10"/>
+          <w:sz w:val="24"/>
+          <w:szCs w:val="24"/>
+        </w:rPr>
+        <w:t xml:space="preserve">In the following chapter is presented the VHDL code for all components of the Matrix Multiplier. It is used the VHDL 2008 syntax (that allow to use unconstrained </w:t>
+      </w:r>
+      <w:r>
+        <w:rPr>
+          <w:rFonts w:ascii="LM Roman 10" w:hAnsi="LM Roman 10"/>
+          <w:i/>
+          <w:iCs/>
+          <w:sz w:val="24"/>
+          <w:szCs w:val="24"/>
+        </w:rPr>
+        <w:t>std_ulogic_vector</w:t>
+      </w:r>
+      <w:r>
+        <w:rPr>
+          <w:rFonts w:ascii="LM Roman 10" w:hAnsi="LM Roman 10"/>
+          <w:sz w:val="24"/>
+          <w:szCs w:val="24"/>
+        </w:rPr>
+        <w:t xml:space="preserve"> and </w:t>
+      </w:r>
+      <w:r>
+        <w:rPr>
+          <w:rFonts w:ascii="LM Roman 10" w:hAnsi="LM Roman 10"/>
+          <w:i/>
+          <w:iCs/>
+          <w:sz w:val="24"/>
+          <w:szCs w:val="24"/>
+        </w:rPr>
+        <w:t>std_logic_vector</w:t>
+      </w:r>
+      <w:r>
+        <w:rPr>
+          <w:rFonts w:ascii="LM Roman 10" w:hAnsi="LM Roman 10"/>
+          <w:sz w:val="24"/>
+          <w:szCs w:val="24"/>
+        </w:rPr>
+        <w:t xml:space="preserve"> ).</w:t>
+      </w:r>
+    </w:p>
+    <w:p>
+      <w:pPr>
+        <w:pStyle w:val="Normal"/>
         <w:rPr/>
+      </w:pPr>
+      <w:r>
+        <w:rPr>
+          <w:rFonts w:ascii="LM Roman 10" w:hAnsi="LM Roman 10"/>
+          <w:sz w:val="24"/>
+          <w:szCs w:val="24"/>
+        </w:rPr>
+        <w:t>In Modelsim, to use this language syntax it must be set the option in the “Project Compiler Settings” section.</w:t>
+      </w:r>
+    </w:p>
+    <w:p>
+      <w:pPr>
+        <w:pStyle w:val="Normal"/>
+        <w:rPr>
+          <w:rFonts w:ascii="LM Roman 10" w:hAnsi="LM Roman 10"/>
+          <w:b/>
+          <w:b/>
+          <w:bCs/>
+          <w:sz w:val="32"/>
+          <w:szCs w:val="32"/>
+        </w:rPr>
+      </w:pPr>
+      <w:r>
+        <w:rPr>
+          <w:rFonts w:ascii="LM Roman 10" w:hAnsi="LM Roman 10"/>
+          <w:b/>
+          <w:bCs/>
+          <w:sz w:val="32"/>
+          <w:szCs w:val="32"/>
+        </w:rPr>
       </w:r>
     </w:p>
     <w:p>
       <w:pPr>
         <w:pStyle w:val="Heading2"/>
         <w:rPr>
-          <w:rFonts w:ascii="LM Roman 10" w:hAnsi="LM Roman 10"/>
           <w:color w:val="auto"/>
         </w:rPr>
       </w:pPr>
-      <w:bookmarkStart w:id="13" w:name="__RefHeading___Toc1069_3915533865"/>
-      <w:bookmarkStart w:id="14" w:name="_Toc104565900"/>
-      <w:bookmarkEnd w:id="13"/>
+      <w:bookmarkStart w:id="19" w:name="__RefHeading___Toc1075_3915533865"/>
+      <w:bookmarkStart w:id="20" w:name="_Toc104565903"/>
+      <w:bookmarkEnd w:id="19"/>
       <w:r>
         <w:rPr>
           <w:rFonts w:ascii="LM Roman 10" w:hAnsi="LM Roman 10"/>
@@ -4748,322 +5491,65 @@
           <w:sz w:val="32"/>
           <w:szCs w:val="32"/>
         </w:rPr>
-        <w:t>2.1 Algorithm</w:t>
-      </w:r>
-      <w:bookmarkEnd w:id="14"/>
-      <w:r>
-        <w:rPr>
-          <w:rFonts w:ascii="LM Roman 10" w:hAnsi="LM Roman 10"/>
+        <w:t xml:space="preserve">3.1 </w:t>
+      </w:r>
+      <w:r>
+        <w:rPr>
+          <w:rFonts w:eastAsia="Calibri" w:cs="" w:ascii="LM Roman 10" w:hAnsi="LM Roman 10" w:cstheme="minorBidi" w:eastAsiaTheme="minorHAnsi"/>
           <w:b/>
           <w:bCs/>
           <w:color w:val="auto"/>
           <w:sz w:val="32"/>
           <w:szCs w:val="32"/>
         </w:rPr>
-        <w:t xml:space="preserve"> </w:t>
-      </w:r>
-    </w:p>
-    <w:p>
-      <w:pPr>
-        <w:pStyle w:val="Normal"/>
-        <w:spacing w:before="0" w:after="144"/>
-        <w:rPr>
-          <w:rFonts w:ascii="LM Roman 10" w:hAnsi="LM Roman 10"/>
-          <w:sz w:val="24"/>
-          <w:szCs w:val="24"/>
-        </w:rPr>
-      </w:pPr>
-      <w:r>
-        <w:rPr>
-          <w:rFonts w:ascii="LM Roman 10" w:hAnsi="LM Roman 10"/>
-          <w:sz w:val="24"/>
-          <w:szCs w:val="24"/>
-        </w:rPr>
-        <w:t>The algorithm used to compute the matrix multiplication is the following:</w:t>
-      </w:r>
-    </w:p>
-    <w:p>
-      <w:pPr>
-        <w:pStyle w:val="Normal"/>
-        <w:spacing w:before="0" w:after="0"/>
-        <w:rPr>
-          <w:rFonts w:ascii="DejaVu Sans Mono" w:hAnsi="DejaVu Sans Mono"/>
-        </w:rPr>
-      </w:pPr>
-      <w:r>
-        <w:rPr>
-          <w:rFonts w:ascii="DejaVu Sans Mono" w:hAnsi="DejaVu Sans Mono"/>
-        </w:rPr>
-        <w:t>1</w:t>
-        <w:tab/>
-        <w:t>for i from 1 to n</w:t>
-      </w:r>
-    </w:p>
-    <w:p>
-      <w:pPr>
-        <w:pStyle w:val="Normal"/>
-        <w:spacing w:before="0" w:after="0"/>
-        <w:rPr>
-          <w:rFonts w:ascii="DejaVu Sans Mono" w:hAnsi="DejaVu Sans Mono"/>
-        </w:rPr>
-      </w:pPr>
-      <w:r>
-        <w:rPr>
-          <w:rFonts w:ascii="DejaVu Sans Mono" w:hAnsi="DejaVu Sans Mono"/>
-        </w:rPr>
-        <w:t>2</w:t>
-        <w:tab/>
-        <w:tab/>
-        <w:t>for j from 1 to p</w:t>
-      </w:r>
-    </w:p>
-    <w:p>
-      <w:pPr>
-        <w:pStyle w:val="Normal"/>
-        <w:spacing w:before="0" w:after="0"/>
-        <w:rPr>
-          <w:rFonts w:ascii="DejaVu Sans Mono" w:hAnsi="DejaVu Sans Mono"/>
-        </w:rPr>
-      </w:pPr>
-      <w:r>
-        <w:rPr>
-          <w:rFonts w:ascii="DejaVu Sans Mono" w:hAnsi="DejaVu Sans Mono"/>
-        </w:rPr>
-        <w:t>3</w:t>
-        <w:tab/>
-        <w:tab/>
-        <w:tab/>
-        <w:t>for k from 1 to m</w:t>
-      </w:r>
-    </w:p>
-    <w:p>
-      <w:pPr>
-        <w:pStyle w:val="Normal"/>
-        <w:spacing w:before="0" w:after="0"/>
-        <w:rPr>
-          <w:rFonts w:ascii="DejaVu Sans Mono" w:hAnsi="DejaVu Sans Mono"/>
-        </w:rPr>
-      </w:pPr>
-      <w:r>
-        <w:rPr>
-          <w:rFonts w:ascii="DejaVu Sans Mono" w:hAnsi="DejaVu Sans Mono"/>
-        </w:rPr>
-        <w:t>4</w:t>
-        <w:tab/>
-        <w:tab/>
-        <w:tab/>
-        <w:tab/>
-        <w:t>P</w:t>
-      </w:r>
-      <w:r>
-        <w:rPr>
-          <w:rFonts w:ascii="DejaVu Sans Mono" w:hAnsi="DejaVu Sans Mono"/>
-          <w:sz w:val="26"/>
-          <w:szCs w:val="26"/>
-          <w:vertAlign w:val="subscript"/>
-        </w:rPr>
-        <w:t>ij</w:t>
-      </w:r>
-      <w:r>
-        <w:rPr>
-          <w:rFonts w:ascii="DejaVu Sans Mono" w:hAnsi="DejaVu Sans Mono"/>
-        </w:rPr>
-        <w:t xml:space="preserve"> = P</w:t>
-      </w:r>
-      <w:r>
-        <w:rPr>
-          <w:rFonts w:ascii="DejaVu Sans Mono" w:hAnsi="DejaVu Sans Mono"/>
-          <w:sz w:val="26"/>
-          <w:szCs w:val="26"/>
-          <w:vertAlign w:val="subscript"/>
-        </w:rPr>
-        <w:t>ij</w:t>
-      </w:r>
-      <w:r>
-        <w:rPr>
-          <w:rFonts w:ascii="DejaVu Sans Mono" w:hAnsi="DejaVu Sans Mono"/>
-        </w:rPr>
-        <w:t xml:space="preserve"> + (A</w:t>
-      </w:r>
-      <w:r>
-        <w:rPr>
-          <w:rFonts w:ascii="DejaVu Sans Mono" w:hAnsi="DejaVu Sans Mono"/>
-          <w:sz w:val="26"/>
-          <w:szCs w:val="26"/>
-          <w:vertAlign w:val="subscript"/>
-        </w:rPr>
-        <w:t>ik</w:t>
-      </w:r>
-      <w:r>
-        <w:rPr>
-          <w:rFonts w:ascii="DejaVu Sans Mono" w:hAnsi="DejaVu Sans Mono"/>
-        </w:rPr>
-        <w:t xml:space="preserve"> * B</w:t>
-      </w:r>
-      <w:r>
-        <w:rPr>
-          <w:rFonts w:ascii="DejaVu Sans Mono" w:hAnsi="DejaVu Sans Mono"/>
-          <w:sz w:val="26"/>
-          <w:szCs w:val="26"/>
-          <w:vertAlign w:val="subscript"/>
-        </w:rPr>
-        <w:t>kj</w:t>
-      </w:r>
-      <w:r>
-        <w:rPr>
-          <w:rFonts w:ascii="DejaVu Sans Mono" w:hAnsi="DejaVu Sans Mono"/>
-        </w:rPr>
-        <w:t>)</w:t>
-      </w:r>
-    </w:p>
-    <w:p>
-      <w:pPr>
-        <w:pStyle w:val="Normal"/>
-        <w:spacing w:before="0" w:after="0"/>
-        <w:rPr>
-          <w:rFonts w:ascii="DejaVu Sans Mono" w:hAnsi="DejaVu Sans Mono"/>
-        </w:rPr>
-      </w:pPr>
-      <w:r>
-        <w:rPr>
-          <w:rFonts w:ascii="DejaVu Sans Mono" w:hAnsi="DejaVu Sans Mono"/>
-        </w:rPr>
-        <w:t>5</w:t>
-        <w:tab/>
-        <w:tab/>
-        <w:tab/>
-        <w:t>end for</w:t>
-      </w:r>
-    </w:p>
-    <w:p>
-      <w:pPr>
-        <w:pStyle w:val="Normal"/>
-        <w:spacing w:before="0" w:after="0"/>
-        <w:rPr>
-          <w:rFonts w:ascii="DejaVu Sans Mono" w:hAnsi="DejaVu Sans Mono"/>
-        </w:rPr>
-      </w:pPr>
-      <w:r>
-        <w:rPr>
-          <w:rFonts w:ascii="DejaVu Sans Mono" w:hAnsi="DejaVu Sans Mono"/>
-        </w:rPr>
-        <w:t>6</w:t>
-        <w:tab/>
-        <w:tab/>
-        <w:t>end for</w:t>
-      </w:r>
-    </w:p>
-    <w:p>
-      <w:pPr>
-        <w:pStyle w:val="Normal"/>
-        <w:spacing w:lineRule="auto" w:line="360" w:before="0" w:after="0"/>
-        <w:rPr>
-          <w:rFonts w:ascii="DejaVu Sans Mono" w:hAnsi="DejaVu Sans Mono"/>
-        </w:rPr>
-      </w:pPr>
-      <w:r>
-        <w:rPr>
-          <w:rFonts w:ascii="DejaVu Sans Mono" w:hAnsi="DejaVu Sans Mono"/>
-        </w:rPr>
-        <w:t>7</w:t>
-        <w:tab/>
-        <w:t>end for</w:t>
-      </w:r>
-    </w:p>
-    <w:p>
-      <w:pPr>
-        <w:pStyle w:val="Normal"/>
-        <w:spacing w:lineRule="auto" w:line="240"/>
+        <w:t>Bit Matrix type definition</w:t>
+      </w:r>
+      <w:bookmarkEnd w:id="20"/>
+    </w:p>
+    <w:p>
+      <w:pPr>
+        <w:pStyle w:val="Normal"/>
+        <w:rPr>
+          <w:sz w:val="24"/>
+          <w:szCs w:val="24"/>
+        </w:rPr>
+      </w:pPr>
+      <w:r>
+        <w:rPr>
+          <w:rFonts w:ascii="LM Roman 10" w:hAnsi="LM Roman 10"/>
+          <w:sz w:val="24"/>
+          <w:szCs w:val="24"/>
+        </w:rPr>
+        <w:t>It is declared a custom type of array called BitMatrix. It is the matrix type used in all modules of the matrix multiplier.</w:t>
+      </w:r>
+    </w:p>
+    <w:p>
+      <w:pPr>
+        <w:pStyle w:val="Normal"/>
+        <w:rPr>
+          <w:sz w:val="24"/>
+          <w:szCs w:val="24"/>
+        </w:rPr>
+      </w:pPr>
+      <w:r>
+        <w:rPr>
+          <w:rFonts w:ascii="LM Roman 10" w:hAnsi="LM Roman 10"/>
+          <w:sz w:val="24"/>
+          <w:szCs w:val="24"/>
+        </w:rPr>
+        <w:t>It is chosen to delegate the constraining to the single component in order to increase the  dynamism of the whole structure.</w:t>
+      </w:r>
+    </w:p>
+    <w:p>
+      <w:pPr>
+        <w:pStyle w:val="Normal"/>
+        <w:rPr>
+          <w:sz w:val="24"/>
+          <w:szCs w:val="24"/>
+        </w:rPr>
+      </w:pPr>
+      <w:r>
         <w:rPr/>
-      </w:pPr>
-      <w:r>
-        <w:rPr>
-          <w:rFonts w:ascii="LM Roman 10" w:hAnsi="LM Roman 10"/>
-          <w:color w:val="202122"/>
-          <w:sz w:val="24"/>
-          <w:szCs w:val="24"/>
-        </w:rPr>
-        <w:t xml:space="preserve">This is a simple algorithm constructed with loops over the indices </w:t>
-      </w:r>
-      <w:r>
-        <w:rPr>
-          <w:rFonts w:ascii="LM Roman 10" w:hAnsi="LM Roman 10"/>
-          <w:i/>
-          <w:iCs/>
-          <w:color w:val="202122"/>
-          <w:sz w:val="24"/>
-          <w:szCs w:val="24"/>
-        </w:rPr>
-        <w:t>i</w:t>
-      </w:r>
-      <w:r>
-        <w:rPr>
-          <w:rFonts w:ascii="LM Roman 10" w:hAnsi="LM Roman 10"/>
-          <w:color w:val="202122"/>
-          <w:sz w:val="24"/>
-          <w:szCs w:val="24"/>
-        </w:rPr>
-        <w:t xml:space="preserve"> from 1 through </w:t>
-      </w:r>
-      <w:r>
-        <w:rPr>
-          <w:rFonts w:ascii="LM Roman 10" w:hAnsi="LM Roman 10"/>
-          <w:i/>
-          <w:iCs/>
-          <w:color w:val="202122"/>
-          <w:sz w:val="24"/>
-          <w:szCs w:val="24"/>
-        </w:rPr>
-        <w:t>n</w:t>
-      </w:r>
-      <w:r>
-        <w:rPr>
-          <w:rFonts w:ascii="LM Roman 10" w:hAnsi="LM Roman 10"/>
-          <w:color w:val="202122"/>
-          <w:sz w:val="24"/>
-          <w:szCs w:val="24"/>
-        </w:rPr>
-        <w:t xml:space="preserve"> and </w:t>
-      </w:r>
-      <w:r>
-        <w:rPr>
-          <w:rFonts w:ascii="LM Roman 10" w:hAnsi="LM Roman 10"/>
-          <w:i/>
-          <w:iCs/>
-          <w:color w:val="202122"/>
-          <w:sz w:val="24"/>
-          <w:szCs w:val="24"/>
-        </w:rPr>
-        <w:t>j</w:t>
-      </w:r>
-      <w:r>
-        <w:rPr>
-          <w:rFonts w:ascii="LM Roman 10" w:hAnsi="LM Roman 10"/>
-          <w:color w:val="202122"/>
-          <w:sz w:val="24"/>
-          <w:szCs w:val="24"/>
-        </w:rPr>
-        <w:t xml:space="preserve"> from 1 through </w:t>
-      </w:r>
-      <w:r>
-        <w:rPr>
-          <w:rFonts w:ascii="LM Roman 10" w:hAnsi="LM Roman 10"/>
-          <w:i/>
-          <w:iCs/>
-          <w:color w:val="202122"/>
-          <w:sz w:val="24"/>
-          <w:szCs w:val="24"/>
-        </w:rPr>
-        <w:t>p</w:t>
-      </w:r>
-      <w:r>
-        <w:rPr>
-          <w:rFonts w:ascii="LM Roman 10" w:hAnsi="LM Roman 10"/>
-          <w:color w:val="202122"/>
-          <w:sz w:val="24"/>
-          <w:szCs w:val="24"/>
-        </w:rPr>
-        <w:t>, computing each element of the resulting matrix as follows:</w:t>
       </w:r>
     </w:p>
     <w:p>
@@ -5071,227 +5557,18 @@
         <w:pStyle w:val="Normal"/>
         <w:jc w:val="center"/>
         <w:rPr>
-          <w:i/>
-          <w:i/>
-          <w:iCs/>
-        </w:rPr>
-      </w:pPr>
-      <w:r>
-        <w:rPr/>
-        <w:drawing>
-          <wp:inline distT="0" distB="0" distL="0" distR="0">
-            <wp:extent cx="1189355" cy="523875"/>
-            <wp:effectExtent l="0" t="0" r="0" b="0"/>
-            <wp:docPr id="16" name="Immagine 52" descr=""/>
-            <wp:cNvGraphicFramePr>
-              <a:graphicFrameLocks xmlns:a="http://schemas.openxmlformats.org/drawingml/2006/main" noChangeAspect="1"/>
-            </wp:cNvGraphicFramePr>
-            <a:graphic xmlns:a="http://schemas.openxmlformats.org/drawingml/2006/main">
-              <a:graphicData uri="http://schemas.openxmlformats.org/drawingml/2006/picture">
-                <pic:pic xmlns:pic="http://schemas.openxmlformats.org/drawingml/2006/picture">
-                  <pic:nvPicPr>
-                    <pic:cNvPr id="16" name="Immagine 52" descr=""/>
-                    <pic:cNvPicPr>
-                      <a:picLocks noChangeAspect="1" noChangeArrowheads="1"/>
-                    </pic:cNvPicPr>
-                  </pic:nvPicPr>
-                  <pic:blipFill>
-                    <a:blip r:embed="rId18"/>
-                    <a:stretch>
-                      <a:fillRect/>
-                    </a:stretch>
-                  </pic:blipFill>
-                  <pic:spPr bwMode="auto">
-                    <a:xfrm>
-                      <a:off x="0" y="0"/>
-                      <a:ext cx="1189355" cy="523875"/>
-                    </a:xfrm>
-                    <a:prstGeom prst="rect">
-                      <a:avLst/>
-                    </a:prstGeom>
-                  </pic:spPr>
-                </pic:pic>
-              </a:graphicData>
-            </a:graphic>
-          </wp:inline>
-        </w:drawing>
-      </w:r>
-    </w:p>
-    <w:p>
-      <w:pPr>
-        <w:pStyle w:val="Normal"/>
-        <w:rPr>
-          <w:rFonts w:ascii="LM Roman 10" w:hAnsi="LM Roman 10"/>
-          <w:sz w:val="24"/>
-          <w:szCs w:val="24"/>
-        </w:rPr>
-      </w:pPr>
-      <w:r>
-        <w:rPr>
-          <w:rFonts w:ascii="LM Roman 10" w:hAnsi="LM Roman 10"/>
-          <w:sz w:val="24"/>
-          <w:szCs w:val="24"/>
-        </w:rPr>
-        <w:t xml:space="preserve">this algorithm takes </w:t>
-      </w:r>
-      <w:r>
-        <w:rPr>
-          <w:rFonts w:ascii="LM Roman 10" w:hAnsi="LM Roman 10"/>
-          <w:sz w:val="24"/>
-        </w:rPr>
-        <w:t>Θ(</w:t>
-      </w:r>
-      <w:r>
-        <w:rPr>
-          <w:rFonts w:ascii="LM Roman 10" w:hAnsi="LM Roman 10"/>
-          <w:i/>
-          <w:sz w:val="24"/>
-        </w:rPr>
-        <w:t>nmp</w:t>
-      </w:r>
-      <w:r>
-        <w:rPr>
-          <w:rFonts w:ascii="LM Roman 10" w:hAnsi="LM Roman 10"/>
-          <w:sz w:val="24"/>
-        </w:rPr>
-        <w:t xml:space="preserve">). To simplify it can be assumed that all the matrices are square of size </w:t>
-      </w:r>
-      <w:r>
-        <w:rPr>
-          <w:rFonts w:ascii="LM Roman 10" w:hAnsi="LM Roman 10"/>
-          <w:i/>
-          <w:iCs/>
-          <w:sz w:val="24"/>
-        </w:rPr>
-        <w:t>n*n</w:t>
-      </w:r>
-      <w:r>
-        <w:rPr>
-          <w:rFonts w:ascii="LM Roman 10" w:hAnsi="LM Roman 10"/>
-          <w:sz w:val="24"/>
-        </w:rPr>
-        <w:t>, so the computation time is Θ(</w:t>
-      </w:r>
-      <w:r>
-        <w:rPr>
-          <w:rFonts w:ascii="LM Roman 10" w:hAnsi="LM Roman 10"/>
-          <w:i/>
-          <w:sz w:val="24"/>
-        </w:rPr>
-        <w:t>n</w:t>
-      </w:r>
-      <w:r>
-        <w:rPr>
-          <w:rFonts w:ascii="LM Roman 10" w:hAnsi="LM Roman 10"/>
-          <w:sz w:val="20"/>
-          <w:vertAlign w:val="superscript"/>
-        </w:rPr>
-        <w:t>3</w:t>
-      </w:r>
-      <w:r>
-        <w:rPr>
-          <w:rFonts w:ascii="LM Roman 10" w:hAnsi="LM Roman 10"/>
-          <w:sz w:val="24"/>
-        </w:rPr>
-        <w:t>).</w:t>
-      </w:r>
-    </w:p>
-    <w:p>
-      <w:pPr>
-        <w:pStyle w:val="Normal"/>
-        <w:rPr>
-          <w:rFonts w:ascii="LM Roman 10" w:hAnsi="LM Roman 10"/>
-          <w:sz w:val="24"/>
-          <w:szCs w:val="24"/>
-        </w:rPr>
-      </w:pPr>
-      <w:r>
-        <w:rPr>
-          <w:rFonts w:ascii="LM Roman 10" w:hAnsi="LM Roman 10"/>
-          <w:sz w:val="24"/>
-          <w:szCs w:val="24"/>
-        </w:rPr>
-      </w:r>
-    </w:p>
-    <w:p>
-      <w:pPr>
-        <w:pStyle w:val="Heading2"/>
-        <w:rPr>
-          <w:rFonts w:ascii="LM Roman 10" w:hAnsi="LM Roman 10"/>
-          <w:color w:val="auto"/>
-        </w:rPr>
-      </w:pPr>
-      <w:bookmarkStart w:id="15" w:name="__RefHeading___Toc1071_3915533865"/>
-      <w:bookmarkStart w:id="16" w:name="_Toc104565901"/>
-      <w:bookmarkEnd w:id="15"/>
-      <w:r>
-        <w:rPr>
-          <w:rFonts w:ascii="LM Roman 10" w:hAnsi="LM Roman 10"/>
-          <w:b/>
-          <w:bCs/>
-          <w:color w:val="auto"/>
-          <w:sz w:val="32"/>
-          <w:szCs w:val="32"/>
-        </w:rPr>
-        <w:t>2.2 Model Architecture</w:t>
-      </w:r>
-      <w:bookmarkEnd w:id="16"/>
-    </w:p>
-    <w:p>
-      <w:pPr>
-        <w:pStyle w:val="Normal"/>
-        <w:rPr>
-          <w:rFonts w:ascii="LM Roman 10" w:hAnsi="LM Roman 10"/>
-          <w:sz w:val="24"/>
-          <w:szCs w:val="24"/>
-        </w:rPr>
-      </w:pPr>
-      <w:r>
-        <w:rPr>
-          <w:rFonts w:ascii="LM Roman 10" w:hAnsi="LM Roman 10"/>
-          <w:sz w:val="24"/>
-          <w:szCs w:val="24"/>
-        </w:rPr>
-        <w:t>The block diagram for the implemented architecture is the following:</w:t>
-      </w:r>
-    </w:p>
-    <w:p>
-      <w:pPr>
-        <w:pStyle w:val="Normal"/>
-        <w:jc w:val="center"/>
-        <w:rPr>
-          <w:rFonts w:ascii="LM Roman 10" w:hAnsi="LM Roman 10"/>
-          <w:sz w:val="24"/>
-          <w:szCs w:val="24"/>
-        </w:rPr>
-      </w:pPr>
-      <w:r>
-        <w:rPr>
-          <w:rFonts w:ascii="LM Roman 10" w:hAnsi="LM Roman 10"/>
-          <w:sz w:val="24"/>
-          <w:szCs w:val="24"/>
-        </w:rPr>
-        <w:t>Figure 2.1 Matrix Multiplier blocks diagram</w:t>
-      </w:r>
-    </w:p>
-    <w:p>
-      <w:pPr>
-        <w:pStyle w:val="Normal"/>
-        <w:rPr>
-          <w:rFonts w:ascii="LM Roman 10" w:hAnsi="LM Roman 10"/>
-          <w:sz w:val="24"/>
-          <w:szCs w:val="24"/>
+          <w:rFonts w:ascii="LM Roman 10" w:hAnsi="LM Roman 10"/>
         </w:rPr>
       </w:pPr>
       <w:r>
         <w:drawing>
           <wp:anchor behindDoc="0" distT="0" distB="0" distL="0" distR="0" simplePos="0" locked="0" layoutInCell="1" allowOverlap="1" relativeHeight="2">
             <wp:simplePos x="0" y="0"/>
-            <wp:positionH relativeFrom="page">
-              <wp:posOffset>720090</wp:posOffset>
+            <wp:positionH relativeFrom="column">
+              <wp:align>center</wp:align>
             </wp:positionH>
-            <wp:positionV relativeFrom="page">
-              <wp:posOffset>6174740</wp:posOffset>
+            <wp:positionV relativeFrom="paragraph">
+              <wp:posOffset>82550</wp:posOffset>
             </wp:positionV>
             <wp:extent cx="6120130" cy="742950"/>
             <wp:effectExtent l="0" t="0" r="0" b="0"/>
@@ -5333,246 +5610,14 @@
       <w:r>
         <w:rPr>
           <w:rFonts w:ascii="LM Roman 10" w:hAnsi="LM Roman 10"/>
-          <w:sz w:val="24"/>
-          <w:szCs w:val="24"/>
-        </w:rPr>
-        <w:t>W</w:t>
-      </w:r>
-      <w:r>
-        <w:rPr>
-          <w:rFonts w:ascii="LM Roman 10" w:hAnsi="LM Roman 10"/>
-          <w:sz w:val="24"/>
-          <w:szCs w:val="24"/>
-        </w:rPr>
-        <w:t>here the green blocks are the input/output registers, the blue block is the logic core (combinatorial circuit) of the matrix multiplier and the matrices (A, B and P) are matrices of bits (type defined).</w:t>
-      </w:r>
-    </w:p>
-    <w:p>
-      <w:pPr>
-        <w:pStyle w:val="Normal"/>
-        <w:rPr>
-          <w:rFonts w:ascii="LM Roman 10" w:hAnsi="LM Roman 10"/>
-          <w:sz w:val="24"/>
-          <w:szCs w:val="24"/>
-        </w:rPr>
-      </w:pPr>
-      <w:r>
-        <w:rPr>
-          <w:rFonts w:ascii="LM Roman 10" w:hAnsi="LM Roman 10"/>
-          <w:sz w:val="24"/>
-          <w:szCs w:val="24"/>
-        </w:rPr>
-        <w:t>In the following chapter all the components are explained in detail.</w:t>
-      </w:r>
-    </w:p>
-    <w:p>
-      <w:pPr>
-        <w:pStyle w:val="Normal"/>
-        <w:rPr>
-          <w:rFonts w:ascii="LM Roman 10" w:hAnsi="LM Roman 10"/>
-          <w:sz w:val="24"/>
-          <w:szCs w:val="24"/>
-        </w:rPr>
-      </w:pPr>
-      <w:r>
-        <w:rPr>
-          <w:rFonts w:ascii="LM Roman 10" w:hAnsi="LM Roman 10"/>
-          <w:sz w:val="24"/>
-          <w:szCs w:val="24"/>
-        </w:rPr>
-      </w:r>
-    </w:p>
-    <w:p>
-      <w:pPr>
-        <w:pStyle w:val="Heading1"/>
-        <w:numPr>
-          <w:ilvl w:val="0"/>
-          <w:numId w:val="2"/>
-        </w:numPr>
-        <w:rPr/>
-      </w:pPr>
-      <w:bookmarkStart w:id="17" w:name="__RefHeading___Toc1073_3915533865"/>
-      <w:bookmarkStart w:id="18" w:name="_Toc104565902"/>
-      <w:bookmarkEnd w:id="17"/>
-      <w:r>
-        <w:rPr>
-          <w:rFonts w:ascii="LM Roman 10" w:hAnsi="LM Roman 10"/>
-        </w:rPr>
-        <w:t>3. VHDL Implementation</w:t>
-      </w:r>
-      <w:bookmarkEnd w:id="18"/>
-    </w:p>
-    <w:p>
-      <w:pPr>
-        <w:pStyle w:val="Normal"/>
-        <w:rPr>
-          <w:rFonts w:ascii="LM Roman 10" w:hAnsi="LM Roman 10"/>
-          <w:sz w:val="24"/>
-          <w:szCs w:val="24"/>
-        </w:rPr>
-      </w:pPr>
-      <w:r>
-        <w:rPr>
-          <w:rFonts w:ascii="LM Roman 10" w:hAnsi="LM Roman 10"/>
-          <w:sz w:val="24"/>
-          <w:szCs w:val="24"/>
-        </w:rPr>
-        <w:t xml:space="preserve">In the following chapter is presented the VHDL code for all components of the Matrix Multiplier. It is used the VHDL 2008 syntax (that allow to use unconstrained </w:t>
-      </w:r>
-      <w:r>
-        <w:rPr>
-          <w:rFonts w:ascii="LM Roman 10" w:hAnsi="LM Roman 10"/>
-          <w:i/>
-          <w:iCs/>
-          <w:sz w:val="24"/>
-          <w:szCs w:val="24"/>
-        </w:rPr>
-        <w:t>std_ulogic_vector</w:t>
-      </w:r>
-      <w:r>
-        <w:rPr>
-          <w:rFonts w:ascii="LM Roman 10" w:hAnsi="LM Roman 10"/>
-          <w:sz w:val="24"/>
-          <w:szCs w:val="24"/>
-        </w:rPr>
-        <w:t xml:space="preserve"> and </w:t>
-      </w:r>
-      <w:r>
-        <w:rPr>
-          <w:rFonts w:ascii="LM Roman 10" w:hAnsi="LM Roman 10"/>
-          <w:i/>
-          <w:iCs/>
-          <w:sz w:val="24"/>
-          <w:szCs w:val="24"/>
-        </w:rPr>
-        <w:t>std_logic_vector</w:t>
-      </w:r>
-      <w:r>
-        <w:rPr>
-          <w:rFonts w:ascii="LM Roman 10" w:hAnsi="LM Roman 10"/>
-          <w:sz w:val="24"/>
-          <w:szCs w:val="24"/>
-        </w:rPr>
-        <w:t xml:space="preserve"> ).</w:t>
-      </w:r>
-    </w:p>
-    <w:p>
-      <w:pPr>
-        <w:pStyle w:val="Normal"/>
-        <w:rPr/>
-      </w:pPr>
-      <w:r>
-        <w:rPr>
-          <w:rFonts w:ascii="LM Roman 10" w:hAnsi="LM Roman 10"/>
-          <w:sz w:val="24"/>
-          <w:szCs w:val="24"/>
-        </w:rPr>
-        <w:t>In Modelsim, to use this language syntax it must be set the option in the “Project Compiler Settings” section.</w:t>
-      </w:r>
-    </w:p>
-    <w:p>
-      <w:pPr>
-        <w:pStyle w:val="Normal"/>
-        <w:rPr>
-          <w:rFonts w:ascii="LM Roman 10" w:hAnsi="LM Roman 10"/>
-          <w:b/>
-          <w:b/>
-          <w:bCs/>
-          <w:sz w:val="32"/>
-          <w:szCs w:val="32"/>
-        </w:rPr>
-      </w:pPr>
-      <w:r>
-        <w:rPr>
-          <w:rFonts w:ascii="LM Roman 10" w:hAnsi="LM Roman 10"/>
-          <w:b/>
-          <w:bCs/>
-          <w:sz w:val="32"/>
-          <w:szCs w:val="32"/>
-        </w:rPr>
-      </w:r>
-    </w:p>
-    <w:p>
-      <w:pPr>
-        <w:pStyle w:val="Heading2"/>
-        <w:rPr>
-          <w:color w:val="auto"/>
-        </w:rPr>
-      </w:pPr>
-      <w:bookmarkStart w:id="19" w:name="__RefHeading___Toc1075_3915533865"/>
-      <w:bookmarkStart w:id="20" w:name="_Toc104565903"/>
-      <w:bookmarkEnd w:id="19"/>
-      <w:r>
-        <w:rPr>
-          <w:rFonts w:ascii="LM Roman 10" w:hAnsi="LM Roman 10"/>
-          <w:b/>
-          <w:bCs/>
-          <w:color w:val="auto"/>
-          <w:sz w:val="32"/>
-          <w:szCs w:val="32"/>
-        </w:rPr>
-        <w:t xml:space="preserve">3.1 </w:t>
-      </w:r>
-      <w:r>
-        <w:rPr>
-          <w:rFonts w:eastAsia="Calibri" w:cs="" w:ascii="LM Roman 10" w:hAnsi="LM Roman 10" w:cstheme="minorBidi" w:eastAsiaTheme="minorHAnsi"/>
-          <w:b/>
-          <w:bCs/>
-          <w:color w:val="auto"/>
-          <w:sz w:val="32"/>
-          <w:szCs w:val="32"/>
-        </w:rPr>
-        <w:t>Bit Matrix type definition</w:t>
-      </w:r>
-      <w:bookmarkEnd w:id="20"/>
-    </w:p>
-    <w:p>
-      <w:pPr>
-        <w:pStyle w:val="Normal"/>
-        <w:rPr>
-          <w:sz w:val="24"/>
-          <w:szCs w:val="24"/>
-        </w:rPr>
-      </w:pPr>
-      <w:r>
-        <w:rPr>
-          <w:rFonts w:ascii="LM Roman 10" w:hAnsi="LM Roman 10"/>
-          <w:sz w:val="24"/>
-          <w:szCs w:val="24"/>
-        </w:rPr>
-        <w:t>It is declared a custom type of array called BitMatrix. It is the matrix type used in all modules of the matrix multiplier.</w:t>
-      </w:r>
-    </w:p>
-    <w:p>
-      <w:pPr>
-        <w:pStyle w:val="Normal"/>
-        <w:rPr>
-          <w:sz w:val="24"/>
-          <w:szCs w:val="24"/>
-        </w:rPr>
-      </w:pPr>
-      <w:r>
-        <w:rPr>
-          <w:rFonts w:ascii="LM Roman 10" w:hAnsi="LM Roman 10"/>
-          <w:sz w:val="24"/>
-          <w:szCs w:val="24"/>
-        </w:rPr>
-        <w:t>It is chosen to delegate the constraining to the single component in order to increase the  dynamism of the whole structure.</w:t>
-      </w:r>
-    </w:p>
-    <w:p>
-      <w:pPr>
-        <w:pStyle w:val="Normal"/>
-        <w:jc w:val="center"/>
-        <w:rPr>
-          <w:rFonts w:ascii="LM Roman 10" w:hAnsi="LM Roman 10"/>
-        </w:rPr>
-      </w:pPr>
-      <w:r>
-        <w:rPr>
-          <w:rFonts w:ascii="LM Roman 10" w:hAnsi="LM Roman 10"/>
-        </w:rPr>
-        <w:t>Figure 3.1 BitMatrix type definition</w:t>
+        </w:rPr>
+        <w:t>F</w:t>
+      </w:r>
+      <w:r>
+        <w:rPr>
+          <w:rFonts w:ascii="LM Roman 10" w:hAnsi="LM Roman 10"/>
+        </w:rPr>
+        <w:t>igure 3.1 BitMatrix type definition</w:t>
       </w:r>
     </w:p>
     <w:p>
@@ -5685,19 +5730,69 @@
       <w:bookmarkEnd w:id="21"/>
       <w:bookmarkEnd w:id="22"/>
       <w:r>
+        <w:rPr>
+          <w:rFonts w:eastAsia="Calibri" w:cs="" w:ascii="LM Roman 10" w:hAnsi="LM Roman 10" w:cstheme="minorBidi" w:eastAsiaTheme="minorHAnsi"/>
+          <w:b/>
+          <w:bCs/>
+          <w:color w:val="auto"/>
+          <w:sz w:val="32"/>
+          <w:szCs w:val="32"/>
+        </w:rPr>
+        <w:t>3.2 Matrix Register</w:t>
+      </w:r>
+    </w:p>
+    <w:p>
+      <w:pPr>
+        <w:pStyle w:val="Normal"/>
+        <w:rPr>
+          <w:sz w:val="24"/>
+          <w:szCs w:val="24"/>
+        </w:rPr>
+      </w:pPr>
+      <w:r>
+        <w:rPr>
+          <w:rFonts w:ascii="LM Roman 10" w:hAnsi="LM Roman 10"/>
+          <w:sz w:val="24"/>
+          <w:szCs w:val="24"/>
+        </w:rPr>
+        <w:t>The matrix register is a D-FlipFlop extended to hold a matrix of bytes (BitMatrix type). Its VHDL entity is defined as follows:</w:t>
+      </w:r>
+    </w:p>
+    <w:p>
+      <w:pPr>
+        <w:pStyle w:val="Normal"/>
+        <w:rPr>
+          <w:rFonts w:ascii="LM Roman 10" w:hAnsi="LM Roman 10"/>
+        </w:rPr>
+      </w:pPr>
+      <w:r>
+        <w:rPr>
+          <w:rFonts w:ascii="LM Roman 10" w:hAnsi="LM Roman 10"/>
+        </w:rPr>
+      </w:r>
+    </w:p>
+    <w:p>
+      <w:pPr>
+        <w:pStyle w:val="Normal"/>
+        <w:jc w:val="center"/>
+        <w:rPr>
+          <w:rFonts w:ascii="LM Roman 10" w:hAnsi="LM Roman 10"/>
+        </w:rPr>
+      </w:pPr>
+      <w:r>
         <w:drawing>
-          <wp:anchor behindDoc="0" distT="0" distB="0" distL="0" distR="0" simplePos="0" locked="0" layoutInCell="1" allowOverlap="1" relativeHeight="4">
+          <wp:anchor behindDoc="0" distT="0" distB="0" distL="0" distR="0" simplePos="0" locked="0" layoutInCell="1" allowOverlap="1" relativeHeight="3">
             <wp:simplePos x="0" y="0"/>
-            <wp:positionH relativeFrom="page">
+            <wp:positionH relativeFrom="column">
               <wp:align>center</wp:align>
             </wp:positionH>
-            <wp:positionV relativeFrom="page">
-              <wp:posOffset>5309870</wp:posOffset>
+            <wp:positionV relativeFrom="paragraph">
+              <wp:posOffset>-82550</wp:posOffset>
             </wp:positionV>
-            <wp:extent cx="6120130" cy="1197610"/>
+            <wp:extent cx="6120130" cy="1581785"/>
             <wp:effectExtent l="0" t="0" r="0" b="0"/>
             <wp:wrapTopAndBottom/>
-            <wp:docPr id="18" name="Image9" descr=""/>
+            <wp:docPr id="18" name="Image8" descr=""/>
             <wp:cNvGraphicFramePr>
               <a:graphicFrameLocks xmlns:a="http://schemas.openxmlformats.org/drawingml/2006/main" noChangeAspect="1"/>
             </wp:cNvGraphicFramePr>
@@ -5705,13 +5800,136 @@
               <a:graphicData uri="http://schemas.openxmlformats.org/drawingml/2006/picture">
                 <pic:pic xmlns:pic="http://schemas.openxmlformats.org/drawingml/2006/picture">
                   <pic:nvPicPr>
-                    <pic:cNvPr id="18" name="Image9" descr=""/>
+                    <pic:cNvPr id="18" name="Image8" descr=""/>
                     <pic:cNvPicPr>
                       <a:picLocks noChangeAspect="1" noChangeArrowheads="1"/>
                     </pic:cNvPicPr>
                   </pic:nvPicPr>
                   <pic:blipFill>
                     <a:blip r:embed="rId20"/>
+                    <a:stretch>
+                      <a:fillRect/>
+                    </a:stretch>
+                  </pic:blipFill>
+                  <pic:spPr bwMode="auto">
+                    <a:xfrm>
+                      <a:off x="0" y="0"/>
+                      <a:ext cx="6120130" cy="1581785"/>
+                    </a:xfrm>
+                    <a:prstGeom prst="rect">
+                      <a:avLst/>
+                    </a:prstGeom>
+                  </pic:spPr>
+                </pic:pic>
+              </a:graphicData>
+            </a:graphic>
+          </wp:anchor>
+        </w:drawing>
+      </w:r>
+      <w:r>
+        <w:rPr>
+          <w:rFonts w:ascii="LM Roman 10" w:hAnsi="LM Roman 10"/>
+        </w:rPr>
+        <w:t>F</w:t>
+      </w:r>
+      <w:r>
+        <w:rPr>
+          <w:rFonts w:ascii="LM Roman 10" w:hAnsi="LM Roman 10"/>
+        </w:rPr>
+        <w:t xml:space="preserve">igure 3.2 Matrix Register VHDL entity </w:t>
+      </w:r>
+    </w:p>
+    <w:p>
+      <w:pPr>
+        <w:pStyle w:val="Normal"/>
+        <w:jc w:val="center"/>
+        <w:rPr>
+          <w:rFonts w:ascii="LM Roman 10" w:hAnsi="LM Roman 10"/>
+        </w:rPr>
+      </w:pPr>
+      <w:r>
+        <w:rPr>
+          <w:rFonts w:ascii="LM Roman 10" w:hAnsi="LM Roman 10"/>
+        </w:rPr>
+      </w:r>
+    </w:p>
+    <w:p>
+      <w:pPr>
+        <w:pStyle w:val="Heading2"/>
+        <w:rPr>
+          <w:color w:val="auto"/>
+          <w:sz w:val="24"/>
+          <w:szCs w:val="24"/>
+        </w:rPr>
+      </w:pPr>
+      <w:bookmarkStart w:id="23" w:name="__RefHeading___Toc1079_3915533865"/>
+      <w:bookmarkStart w:id="24" w:name="_Toc104565905"/>
+      <w:bookmarkEnd w:id="23"/>
+      <w:r>
+        <w:rPr>
+          <w:rFonts w:eastAsia="Calibri" w:cs="" w:ascii="LM Roman 10" w:hAnsi="LM Roman 10" w:cstheme="minorBidi" w:eastAsiaTheme="minorHAnsi"/>
+          <w:b/>
+          <w:bCs/>
+          <w:color w:val="auto"/>
+          <w:sz w:val="32"/>
+          <w:szCs w:val="32"/>
+        </w:rPr>
+        <w:t>3.3 Matrix Multiplier</w:t>
+      </w:r>
+      <w:bookmarkEnd w:id="24"/>
+    </w:p>
+    <w:p>
+      <w:pPr>
+        <w:pStyle w:val="Normal"/>
+        <w:rPr/>
+      </w:pPr>
+      <w:r>
+        <w:rPr>
+          <w:rFonts w:ascii="LM Roman 10" w:hAnsi="LM Roman 10"/>
+          <w:sz w:val="24"/>
+          <w:szCs w:val="24"/>
+        </w:rPr>
+        <w:t>This part is the logic core of the entire module. The matrix multiplier is a combinatorial circuit, below is show the entity definition:</w:t>
+      </w:r>
+    </w:p>
+    <w:p>
+      <w:pPr>
+        <w:pStyle w:val="Normal"/>
+        <w:jc w:val="center"/>
+        <w:rPr>
+          <w:rFonts w:ascii="LM Roman 10" w:hAnsi="LM Roman 10"/>
+          <w:sz w:val="24"/>
+          <w:szCs w:val="24"/>
+        </w:rPr>
+      </w:pPr>
+      <w:r>
+        <w:drawing>
+          <wp:anchor behindDoc="0" distT="0" distB="0" distL="0" distR="0" simplePos="0" locked="0" layoutInCell="1" allowOverlap="1" relativeHeight="4">
+            <wp:simplePos x="0" y="0"/>
+            <wp:positionH relativeFrom="column">
+              <wp:align>center</wp:align>
+            </wp:positionH>
+            <wp:positionV relativeFrom="paragraph">
+              <wp:posOffset>106045</wp:posOffset>
+            </wp:positionV>
+            <wp:extent cx="6120130" cy="1197610"/>
+            <wp:effectExtent l="0" t="0" r="0" b="0"/>
+            <wp:wrapTopAndBottom/>
+            <wp:docPr id="19" name="Image9" descr=""/>
+            <wp:cNvGraphicFramePr>
+              <a:graphicFrameLocks xmlns:a="http://schemas.openxmlformats.org/drawingml/2006/main" noChangeAspect="1"/>
+            </wp:cNvGraphicFramePr>
+            <a:graphic xmlns:a="http://schemas.openxmlformats.org/drawingml/2006/main">
+              <a:graphicData uri="http://schemas.openxmlformats.org/drawingml/2006/picture">
+                <pic:pic xmlns:pic="http://schemas.openxmlformats.org/drawingml/2006/picture">
+                  <pic:nvPicPr>
+                    <pic:cNvPr id="19" name="Image9" descr=""/>
+                    <pic:cNvPicPr>
+                      <a:picLocks noChangeAspect="1" noChangeArrowheads="1"/>
+                    </pic:cNvPicPr>
+                  </pic:nvPicPr>
+                  <pic:blipFill>
+                    <a:blip r:embed="rId21"/>
                     <a:stretch>
                       <a:fillRect/>
                     </a:stretch>
@@ -5733,195 +5951,19 @@
       </w:r>
       <w:r>
         <w:rPr>
-          <w:rFonts w:eastAsia="Calibri" w:cs="" w:ascii="LM Roman 10" w:hAnsi="LM Roman 10" w:cstheme="minorBidi" w:eastAsiaTheme="minorHAnsi"/>
-          <w:b/>
-          <w:bCs/>
-          <w:color w:val="auto"/>
-          <w:sz w:val="32"/>
-          <w:szCs w:val="32"/>
-        </w:rPr>
-        <w:t>3</w:t>
-      </w:r>
-      <w:r>
-        <w:rPr>
-          <w:rFonts w:eastAsia="Calibri" w:cs="" w:ascii="LM Roman 10" w:hAnsi="LM Roman 10" w:cstheme="minorBidi" w:eastAsiaTheme="minorHAnsi"/>
-          <w:b/>
-          <w:bCs/>
-          <w:color w:val="auto"/>
-          <w:sz w:val="32"/>
-          <w:szCs w:val="32"/>
-        </w:rPr>
-        <w:t>.2 Matrix Register</w:t>
-      </w:r>
-    </w:p>
-    <w:p>
-      <w:pPr>
-        <w:pStyle w:val="Normal"/>
-        <w:rPr>
-          <w:sz w:val="24"/>
-          <w:szCs w:val="24"/>
-        </w:rPr>
-      </w:pPr>
-      <w:r>
-        <w:rPr>
-          <w:rFonts w:ascii="LM Roman 10" w:hAnsi="LM Roman 10"/>
-          <w:sz w:val="24"/>
-          <w:szCs w:val="24"/>
-        </w:rPr>
-        <w:t>The matrix register is a D-FlipFlop extended to hold a matrix of bytes (BitMatrix type). Its VHDL entity is defined as follows:</w:t>
-      </w:r>
-    </w:p>
-    <w:p>
-      <w:pPr>
-        <w:pStyle w:val="Normal"/>
-        <w:rPr>
-          <w:rFonts w:ascii="LM Roman 10" w:hAnsi="LM Roman 10"/>
-        </w:rPr>
-      </w:pPr>
-      <w:r>
-        <w:rPr>
-          <w:rFonts w:ascii="LM Roman 10" w:hAnsi="LM Roman 10"/>
-        </w:rPr>
-      </w:r>
-    </w:p>
-    <w:p>
-      <w:pPr>
-        <w:pStyle w:val="Normal"/>
-        <w:jc w:val="center"/>
-        <w:rPr>
-          <w:rFonts w:ascii="LM Roman 10" w:hAnsi="LM Roman 10"/>
-        </w:rPr>
-      </w:pPr>
-      <w:r>
-        <w:drawing>
-          <wp:anchor behindDoc="0" distT="0" distB="0" distL="0" distR="0" simplePos="0" locked="0" layoutInCell="1" allowOverlap="1" relativeHeight="3">
-            <wp:simplePos x="0" y="0"/>
-            <wp:positionH relativeFrom="column">
-              <wp:align>center</wp:align>
-            </wp:positionH>
-            <wp:positionV relativeFrom="paragraph">
-              <wp:posOffset>-82550</wp:posOffset>
-            </wp:positionV>
-            <wp:extent cx="6120130" cy="1581785"/>
-            <wp:effectExtent l="0" t="0" r="0" b="0"/>
-            <wp:wrapTopAndBottom/>
-            <wp:docPr id="19" name="Image8" descr=""/>
-            <wp:cNvGraphicFramePr>
-              <a:graphicFrameLocks xmlns:a="http://schemas.openxmlformats.org/drawingml/2006/main" noChangeAspect="1"/>
-            </wp:cNvGraphicFramePr>
-            <a:graphic xmlns:a="http://schemas.openxmlformats.org/drawingml/2006/main">
-              <a:graphicData uri="http://schemas.openxmlformats.org/drawingml/2006/picture">
-                <pic:pic xmlns:pic="http://schemas.openxmlformats.org/drawingml/2006/picture">
-                  <pic:nvPicPr>
-                    <pic:cNvPr id="19" name="Image8" descr=""/>
-                    <pic:cNvPicPr>
-                      <a:picLocks noChangeAspect="1" noChangeArrowheads="1"/>
-                    </pic:cNvPicPr>
-                  </pic:nvPicPr>
-                  <pic:blipFill>
-                    <a:blip r:embed="rId21"/>
-                    <a:stretch>
-                      <a:fillRect/>
-                    </a:stretch>
-                  </pic:blipFill>
-                  <pic:spPr bwMode="auto">
-                    <a:xfrm>
-                      <a:off x="0" y="0"/>
-                      <a:ext cx="6120130" cy="1581785"/>
-                    </a:xfrm>
-                    <a:prstGeom prst="rect">
-                      <a:avLst/>
-                    </a:prstGeom>
-                  </pic:spPr>
-                </pic:pic>
-              </a:graphicData>
-            </a:graphic>
-          </wp:anchor>
-        </w:drawing>
-      </w:r>
-      <w:r>
-        <w:rPr>
-          <w:rFonts w:ascii="LM Roman 10" w:hAnsi="LM Roman 10"/>
+          <w:rFonts w:ascii="LM Roman 10" w:hAnsi="LM Roman 10"/>
+          <w:sz w:val="24"/>
+          <w:szCs w:val="24"/>
         </w:rPr>
         <w:t>F</w:t>
       </w:r>
       <w:r>
         <w:rPr>
           <w:rFonts w:ascii="LM Roman 10" w:hAnsi="LM Roman 10"/>
-        </w:rPr>
-        <w:t xml:space="preserve">igure 3.2 Matrix Register VHDL entity </w:t>
-      </w:r>
-    </w:p>
-    <w:p>
-      <w:pPr>
-        <w:pStyle w:val="Normal"/>
-        <w:jc w:val="center"/>
-        <w:rPr>
-          <w:rFonts w:ascii="LM Roman 10" w:hAnsi="LM Roman 10"/>
-        </w:rPr>
-      </w:pPr>
-      <w:r>
-        <w:rPr>
-          <w:rFonts w:ascii="LM Roman 10" w:hAnsi="LM Roman 10"/>
-        </w:rPr>
-      </w:r>
-    </w:p>
-    <w:p>
-      <w:pPr>
-        <w:pStyle w:val="Heading2"/>
-        <w:rPr>
-          <w:color w:val="auto"/>
-          <w:sz w:val="24"/>
-          <w:szCs w:val="24"/>
-        </w:rPr>
-      </w:pPr>
-      <w:bookmarkStart w:id="23" w:name="__RefHeading___Toc1079_3915533865"/>
-      <w:bookmarkStart w:id="24" w:name="_Toc104565905"/>
-      <w:bookmarkEnd w:id="23"/>
-      <w:r>
-        <w:rPr>
-          <w:rFonts w:eastAsia="Calibri" w:cs="" w:ascii="LM Roman 10" w:hAnsi="LM Roman 10" w:cstheme="minorBidi" w:eastAsiaTheme="minorHAnsi"/>
-          <w:b/>
-          <w:bCs/>
-          <w:color w:val="auto"/>
-          <w:sz w:val="32"/>
-          <w:szCs w:val="32"/>
-        </w:rPr>
-        <w:t>3.3 Matrix Multiplier</w:t>
-      </w:r>
-      <w:bookmarkEnd w:id="24"/>
-    </w:p>
-    <w:p>
-      <w:pPr>
-        <w:pStyle w:val="Normal"/>
-        <w:rPr/>
-      </w:pPr>
-      <w:r>
-        <w:rPr>
-          <w:rFonts w:ascii="LM Roman 10" w:hAnsi="LM Roman 10"/>
-          <w:sz w:val="24"/>
-          <w:szCs w:val="24"/>
-        </w:rPr>
-        <w:t>This part is the logic core of the entire module. The matrix multiplier is a combinatorial circuit, below is show the entity definition:</w:t>
-      </w:r>
-    </w:p>
-    <w:p>
-      <w:pPr>
-        <w:pStyle w:val="Normal"/>
-        <w:jc w:val="center"/>
-        <w:rPr>
-          <w:rFonts w:ascii="LM Roman 10" w:hAnsi="LM Roman 10"/>
-          <w:sz w:val="24"/>
-          <w:szCs w:val="24"/>
-        </w:rPr>
-      </w:pPr>
-      <w:r>
-        <w:rPr>
-          <w:rFonts w:ascii="LM Roman 10" w:hAnsi="LM Roman 10"/>
-          <w:sz w:val="24"/>
-          <w:szCs w:val="24"/>
-        </w:rPr>
-        <w:t>Figure 3.3 Matrix Multiplier VHDL entity</w:t>
+          <w:sz w:val="24"/>
+          <w:szCs w:val="24"/>
+        </w:rPr>
+        <w:t>igure 3.3 Matrix Multiplier VHDL entity</w:t>
       </w:r>
     </w:p>
     <w:p>
@@ -6447,37 +6489,6 @@
           <w:sz w:val="24"/>
           <w:szCs w:val="24"/>
         </w:rPr>
-      </w:pPr>
-      <w:r>
-        <w:rPr>
-          <w:rFonts w:ascii="LM Roman 10" w:hAnsi="LM Roman 10"/>
-          <w:sz w:val="24"/>
-          <w:szCs w:val="24"/>
-        </w:rPr>
-      </w:r>
-    </w:p>
-    <w:p>
-      <w:pPr>
-        <w:pStyle w:val="Normal"/>
-        <w:rPr>
-          <w:rFonts w:ascii="LM Roman 10" w:hAnsi="LM Roman 10"/>
-          <w:sz w:val="24"/>
-          <w:szCs w:val="24"/>
-        </w:rPr>
-      </w:pPr>
-      <w:r>
-        <w:rPr>
-          <w:rFonts w:ascii="LM Roman 10" w:hAnsi="LM Roman 10"/>
-          <w:sz w:val="24"/>
-          <w:szCs w:val="24"/>
-        </w:rPr>
-      </w:r>
-    </w:p>
-    <w:p>
-      <w:pPr>
-        <w:pStyle w:val="Normal"/>
-        <w:jc w:val="center"/>
-        <w:rPr/>
       </w:pPr>
       <w:r>
         <w:rPr/>
@@ -7346,40 +7357,6 @@
     </w:p>
     <w:p>
       <w:pPr>
-        <w:pStyle w:val="Normal"/>
-        <w:rPr>
-          <w:rFonts w:ascii="LM Roman 10" w:hAnsi="LM Roman 10"/>
-          <w:sz w:val="24"/>
-          <w:szCs w:val="24"/>
-        </w:rPr>
-      </w:pPr>
-      <w:r>
-        <w:rPr>
-          <w:rFonts w:ascii="LM Roman 10" w:hAnsi="LM Roman 10"/>
-          <w:sz w:val="24"/>
-          <w:szCs w:val="24"/>
-        </w:rPr>
-      </w:r>
-    </w:p>
-    <w:p>
-      <w:pPr>
-        <w:pStyle w:val="Normal"/>
-        <w:rPr>
-          <w:rFonts w:ascii="LM Roman 10" w:hAnsi="LM Roman 10"/>
-          <w:sz w:val="24"/>
-          <w:szCs w:val="24"/>
-        </w:rPr>
-      </w:pPr>
-      <w:r>
-        <w:rPr>
-          <w:rFonts w:ascii="LM Roman 10" w:hAnsi="LM Roman 10"/>
-          <w:sz w:val="24"/>
-          <w:szCs w:val="24"/>
-        </w:rPr>
-      </w:r>
-    </w:p>
-    <w:p>
-      <w:pPr>
         <w:pStyle w:val="Heading2"/>
         <w:rPr>
           <w:rFonts w:ascii="LM Roman 10" w:hAnsi="LM Roman 10"/>
@@ -8674,8 +8651,8 @@
         </w:rPr>
       </w:pPr>
       <w:bookmarkStart w:id="33" w:name="__RefHeading___Toc1089_3915533865"/>
-      <w:bookmarkStart w:id="34" w:name="_Toc104565910"/>
-      <w:bookmarkStart w:id="35" w:name="_Toc104404553"/>
+      <w:bookmarkStart w:id="34" w:name="_Toc104404553"/>
+      <w:bookmarkStart w:id="35" w:name="_Toc104565910"/>
       <w:bookmarkEnd w:id="33"/>
       <w:r>
         <w:rPr>
@@ -8996,8 +8973,8 @@
         </w:rPr>
       </w:pPr>
       <w:bookmarkStart w:id="36" w:name="__RefHeading___Toc1091_3915533865"/>
-      <w:bookmarkStart w:id="37" w:name="_Toc104565911"/>
-      <w:bookmarkStart w:id="38" w:name="_Toc104404554"/>
+      <w:bookmarkStart w:id="37" w:name="_Toc104404554"/>
+      <w:bookmarkStart w:id="38" w:name="_Toc104565911"/>
       <w:bookmarkEnd w:id="36"/>
       <w:r>
         <w:rPr>
@@ -9355,8 +9332,8 @@
         </w:rPr>
       </w:pPr>
       <w:bookmarkStart w:id="39" w:name="__RefHeading___Toc1093_3915533865"/>
-      <w:bookmarkStart w:id="40" w:name="_Toc104565912"/>
-      <w:bookmarkStart w:id="41" w:name="_Toc104404555"/>
+      <w:bookmarkStart w:id="40" w:name="_Toc104404555"/>
+      <w:bookmarkStart w:id="41" w:name="_Toc104565912"/>
       <w:bookmarkEnd w:id="39"/>
       <w:bookmarkEnd w:id="40"/>
       <w:bookmarkEnd w:id="41"/>
@@ -9453,8 +9430,8 @@
         </w:rPr>
       </w:pPr>
       <w:bookmarkStart w:id="42" w:name="__RefHeading___Toc1095_3915533865"/>
-      <w:bookmarkStart w:id="43" w:name="_Toc104565913"/>
-      <w:bookmarkStart w:id="44" w:name="_Toc104404556"/>
+      <w:bookmarkStart w:id="43" w:name="_Toc104404556"/>
+      <w:bookmarkStart w:id="44" w:name="_Toc104565913"/>
       <w:bookmarkEnd w:id="42"/>
       <w:r>
         <w:rPr>
@@ -9701,7 +9678,7 @@
           <wp:anchor behindDoc="0" distT="0" distB="0" distL="114300" distR="114300" simplePos="0" locked="0" layoutInCell="1" allowOverlap="1" relativeHeight="22">
             <wp:simplePos x="0" y="0"/>
             <wp:positionH relativeFrom="column">
-              <wp:posOffset>0</wp:posOffset>
+              <wp:align>center</wp:align>
             </wp:positionH>
             <wp:positionV relativeFrom="paragraph">
               <wp:posOffset>95250</wp:posOffset>
@@ -9784,7 +9761,7 @@
           <wp:anchor behindDoc="0" distT="0" distB="0" distL="114300" distR="114300" simplePos="0" locked="0" layoutInCell="1" allowOverlap="1" relativeHeight="23">
             <wp:simplePos x="0" y="0"/>
             <wp:positionH relativeFrom="margin">
-              <wp:posOffset>0</wp:posOffset>
+              <wp:align>center</wp:align>
             </wp:positionH>
             <wp:positionV relativeFrom="paragraph">
               <wp:posOffset>266065</wp:posOffset>
@@ -10346,8 +10323,8 @@
         </w:rPr>
       </w:pPr>
       <w:bookmarkStart w:id="45" w:name="__RefHeading___Toc1097_3915533865"/>
-      <w:bookmarkStart w:id="46" w:name="_Toc104404557"/>
-      <w:bookmarkStart w:id="47" w:name="_Toc104565914"/>
+      <w:bookmarkStart w:id="46" w:name="_Toc104565914"/>
+      <w:bookmarkStart w:id="47" w:name="_Toc104404557"/>
       <w:bookmarkEnd w:id="45"/>
       <w:r>
         <w:rPr>
@@ -10380,7 +10357,7 @@
           <wp:anchor behindDoc="0" distT="0" distB="0" distL="114300" distR="114300" simplePos="0" locked="0" layoutInCell="1" allowOverlap="1" relativeHeight="25">
             <wp:simplePos x="0" y="0"/>
             <wp:positionH relativeFrom="margin">
-              <wp:posOffset>775970</wp:posOffset>
+              <wp:align>center</wp:align>
             </wp:positionH>
             <wp:positionV relativeFrom="paragraph">
               <wp:posOffset>713740</wp:posOffset>
@@ -10794,8 +10771,8 @@
         </w:rPr>
       </w:pPr>
       <w:bookmarkStart w:id="51" w:name="__RefHeading___Toc1101_3915533865"/>
-      <w:bookmarkStart w:id="52" w:name="_Toc104565916"/>
-      <w:bookmarkStart w:id="53" w:name="_Toc104404559"/>
+      <w:bookmarkStart w:id="52" w:name="_Toc104404559"/>
+      <w:bookmarkStart w:id="53" w:name="_Toc104565916"/>
       <w:bookmarkEnd w:id="51"/>
       <w:r>
         <w:rPr>
@@ -11046,7 +11023,7 @@
                 <wp:positionV relativeFrom="paragraph">
                   <wp:posOffset>1466215</wp:posOffset>
                 </wp:positionV>
-                <wp:extent cx="315595" cy="170815"/>
+                <wp:extent cx="316230" cy="171450"/>
                 <wp:effectExtent l="0" t="19050" r="11430" b="22860"/>
                 <wp:wrapNone/>
                 <wp:docPr id="46" name="Freccia a destra 57"/>
@@ -11057,7 +11034,7 @@
                       <wps:spPr>
                         <a:xfrm>
                           <a:off x="0" y="0"/>
-                          <a:ext cx="315000" cy="170280"/>
+                          <a:ext cx="315720" cy="170640"/>
                         </a:xfrm>
                         <a:prstGeom prst="rightArrow">
                           <a:avLst>
@@ -11107,7 +11084,7 @@
                   <v:h position="@3,0"/>
                 </v:handles>
               </v:shapetype>
-              <v:shape id="shape_0" ID="Freccia a destra 57" fillcolor="white" stroked="t" style="position:absolute;margin-left:313.5pt;margin-top:115.45pt;width:24.75pt;height:13.35pt" wp14:anchorId="04BC3099" type="shapetype_13">
+              <v:shape id="shape_0" ID="Freccia a destra 57" fillcolor="white" stroked="t" style="position:absolute;margin-left:313.5pt;margin-top:115.45pt;width:24.8pt;height:13.4pt" wp14:anchorId="04BC3099" type="shapetype_13">
                 <w10:wrap type="none"/>
                 <v:fill o:detectmouseclick="t" type="solid" color2="black"/>
                 <v:stroke color="black" weight="12600" joinstyle="miter" endcap="flat"/>
@@ -11126,7 +11103,7 @@
                 <wp:positionV relativeFrom="paragraph">
                   <wp:posOffset>1397635</wp:posOffset>
                 </wp:positionV>
-                <wp:extent cx="727075" cy="292735"/>
+                <wp:extent cx="727710" cy="293370"/>
                 <wp:effectExtent l="0" t="0" r="0" b="0"/>
                 <wp:wrapNone/>
                 <wp:docPr id="47" name="Casella di testo 58"/>
@@ -11137,7 +11114,7 @@
                       <wps:spPr>
                         <a:xfrm>
                           <a:off x="0" y="0"/>
-                          <a:ext cx="726480" cy="291960"/>
+                          <a:ext cx="727200" cy="292680"/>
                         </a:xfrm>
                         <a:prstGeom prst="rect">
                           <a:avLst/>
@@ -11187,7 +11164,7 @@
           </mc:Choice>
           <mc:Fallback>
             <w:pict>
-              <v:rect id="shape_0" ID="Casella di testo 58" stroked="f" style="position:absolute;margin-left:260.7pt;margin-top:110.05pt;width:57.15pt;height:22.95pt" wp14:anchorId="23186AE4">
+              <v:rect id="shape_0" ID="Casella di testo 58" stroked="f" style="position:absolute;margin-left:260.7pt;margin-top:110.05pt;width:57.2pt;height:23pt" wp14:anchorId="23186AE4">
                 <w10:wrap type="square"/>
                 <v:fill o:detectmouseclick="t" on="false"/>
                 <v:stroke color="#3465a4" weight="6480" joinstyle="round" endcap="flat"/>
@@ -11229,7 +11206,7 @@
                 <wp:positionV relativeFrom="paragraph">
                   <wp:posOffset>2205355</wp:posOffset>
                 </wp:positionV>
-                <wp:extent cx="597535" cy="666115"/>
+                <wp:extent cx="598170" cy="666750"/>
                 <wp:effectExtent l="0" t="0" r="0" b="3810"/>
                 <wp:wrapNone/>
                 <wp:docPr id="49" name="Rettangolo 59"/>
@@ -11240,7 +11217,7 @@
                       <wps:spPr>
                         <a:xfrm>
                           <a:off x="0" y="0"/>
-                          <a:ext cx="596880" cy="665640"/>
+                          <a:ext cx="597600" cy="666000"/>
                         </a:xfrm>
                         <a:prstGeom prst="rect">
                           <a:avLst/>
@@ -11271,7 +11248,7 @@
           </mc:Choice>
           <mc:Fallback>
             <w:pict>
-              <v:rect id="shape_0" ID="Rettangolo 59" stroked="t" style="position:absolute;margin-left:284.7pt;margin-top:173.65pt;width:46.95pt;height:52.35pt" wp14:anchorId="634F7720">
+              <v:rect id="shape_0" ID="Rettangolo 59" stroked="t" style="position:absolute;margin-left:284.7pt;margin-top:173.65pt;width:47pt;height:52.4pt" wp14:anchorId="634F7720">
                 <w10:wrap type="none"/>
                 <v:fill o:detectmouseclick="t" on="false"/>
                 <v:stroke color="#af5c24" weight="12600" joinstyle="miter" endcap="flat"/>
@@ -11290,7 +11267,7 @@
                 <wp:positionV relativeFrom="paragraph">
                   <wp:posOffset>2273935</wp:posOffset>
                 </wp:positionV>
-                <wp:extent cx="1161415" cy="1001395"/>
+                <wp:extent cx="1162050" cy="1002030"/>
                 <wp:effectExtent l="0" t="0" r="0" b="0"/>
                 <wp:wrapNone/>
                 <wp:docPr id="50" name="Casella di testo 60"/>
@@ -11301,7 +11278,7 @@
                       <wps:spPr>
                         <a:xfrm>
                           <a:off x="0" y="0"/>
-                          <a:ext cx="1160640" cy="1000800"/>
+                          <a:ext cx="1161360" cy="1001520"/>
                         </a:xfrm>
                         <a:prstGeom prst="rect">
                           <a:avLst/>
@@ -11355,7 +11332,7 @@
           </mc:Choice>
           <mc:Fallback>
             <w:pict>
-              <v:rect id="shape_0" ID="Casella di testo 60" stroked="f" style="position:absolute;margin-left:195.9pt;margin-top:179.05pt;width:91.35pt;height:78.75pt;mso-position-horizontal-relative:margin" wp14:anchorId="5E76CBA6">
+              <v:rect id="shape_0" ID="Casella di testo 60" stroked="f" style="position:absolute;margin-left:195.9pt;margin-top:179.05pt;width:91.4pt;height:78.8pt;mso-position-horizontal-relative:margin" wp14:anchorId="5E76CBA6">
                 <w10:wrap type="square"/>
                 <v:fill o:detectmouseclick="t" on="false"/>
                 <v:stroke color="#3465a4" weight="6480" joinstyle="round" endcap="flat"/>
@@ -11582,8 +11559,8 @@
         </w:rPr>
       </w:pPr>
       <w:bookmarkStart w:id="54" w:name="__RefHeading___Toc1103_3915533865"/>
-      <w:bookmarkStart w:id="55" w:name="_Toc104565917"/>
-      <w:bookmarkStart w:id="56" w:name="_Toc104404560"/>
+      <w:bookmarkStart w:id="55" w:name="_Toc104404560"/>
+      <w:bookmarkStart w:id="56" w:name="_Toc104565917"/>
       <w:bookmarkEnd w:id="54"/>
       <w:r>
         <w:rPr>
@@ -12183,8 +12160,8 @@
         </w:rPr>
         <w:t xml:space="preserve"> </w:t>
       </w:r>
-      <w:bookmarkStart w:id="61" w:name="_Toc104565919"/>
-      <w:bookmarkStart w:id="62" w:name="_Toc104404562"/>
+      <w:bookmarkStart w:id="61" w:name="_Toc104404562"/>
+      <w:bookmarkStart w:id="62" w:name="_Toc104565919"/>
       <w:r>
         <w:rPr>
           <w:rFonts w:cs="Times New Roman" w:ascii="LM Roman 10" w:hAnsi="LM Roman 10"/>
@@ -12225,7 +12202,7 @@
           <wp:anchor behindDoc="0" distT="0" distB="0" distL="114300" distR="114300" simplePos="0" locked="0" layoutInCell="1" allowOverlap="1" relativeHeight="17">
             <wp:simplePos x="0" y="0"/>
             <wp:positionH relativeFrom="margin">
-              <wp:posOffset>765175</wp:posOffset>
+              <wp:align>center</wp:align>
             </wp:positionH>
             <wp:positionV relativeFrom="paragraph">
               <wp:posOffset>428625</wp:posOffset>
@@ -12375,34 +12352,6 @@
     </w:p>
     <w:p>
       <w:pPr>
-        <w:pStyle w:val="Normal"/>
-        <w:rPr>
-          <w:rStyle w:val="Bullets"/>
-          <w:rFonts w:ascii="LM Roman 10" w:hAnsi="LM Roman 10"/>
-        </w:rPr>
-      </w:pPr>
-      <w:r>
-        <w:rPr>
-          <w:rFonts w:ascii="LM Roman 10" w:hAnsi="LM Roman 10"/>
-        </w:rPr>
-      </w:r>
-    </w:p>
-    <w:p>
-      <w:pPr>
-        <w:pStyle w:val="Normal"/>
-        <w:rPr>
-          <w:rStyle w:val="Bullets"/>
-          <w:rFonts w:ascii="LM Roman 10" w:hAnsi="LM Roman 10"/>
-        </w:rPr>
-      </w:pPr>
-      <w:r>
-        <w:rPr>
-          <w:rFonts w:ascii="LM Roman 10" w:hAnsi="LM Roman 10"/>
-        </w:rPr>
-      </w:r>
-    </w:p>
-    <w:p>
-      <w:pPr>
         <w:pStyle w:val="Heading2"/>
         <w:rPr>
           <w:rFonts w:ascii="LM Roman 10" w:hAnsi="LM Roman 10" w:cs="Times New Roman"/>
@@ -12415,8 +12364,8 @@
         </w:rPr>
       </w:pPr>
       <w:bookmarkStart w:id="63" w:name="__RefHeading___Toc1109_3915533865"/>
-      <w:bookmarkStart w:id="64" w:name="_Toc104565920"/>
-      <w:bookmarkStart w:id="65" w:name="_Toc104404563"/>
+      <w:bookmarkStart w:id="64" w:name="_Toc104404563"/>
+      <w:bookmarkStart w:id="65" w:name="_Toc104565920"/>
       <w:bookmarkEnd w:id="63"/>
       <w:r>
         <w:rPr>
@@ -12446,8 +12395,8 @@
         </w:rPr>
       </w:pPr>
       <w:bookmarkStart w:id="66" w:name="__RefHeading___Toc1111_3915533865"/>
-      <w:bookmarkStart w:id="67" w:name="_Toc104565921"/>
-      <w:bookmarkStart w:id="68" w:name="_Toc104404564"/>
+      <w:bookmarkStart w:id="67" w:name="_Toc104404564"/>
+      <w:bookmarkStart w:id="68" w:name="_Toc104565921"/>
       <w:bookmarkEnd w:id="66"/>
       <w:r>
         <w:rPr>
@@ -12640,8 +12589,8 @@
         </w:rPr>
       </w:pPr>
       <w:bookmarkStart w:id="69" w:name="__RefHeading___Toc1113_3915533865"/>
-      <w:bookmarkStart w:id="70" w:name="_Toc104565922"/>
-      <w:bookmarkStart w:id="71" w:name="_Toc104404565"/>
+      <w:bookmarkStart w:id="70" w:name="_Toc104404565"/>
+      <w:bookmarkStart w:id="71" w:name="_Toc104565922"/>
       <w:bookmarkEnd w:id="69"/>
       <w:r>
         <w:rPr>
@@ -12797,22 +12746,6 @@
     </w:p>
     <w:p>
       <w:pPr>
-        <w:pStyle w:val="Normal"/>
-        <w:jc w:val="both"/>
-        <w:rPr>
-          <w:rFonts w:ascii="LM Roman 10" w:hAnsi="LM Roman 10" w:cs="Times New Roman"/>
-          <w:lang w:bidi="fa-IR"/>
-        </w:rPr>
-      </w:pPr>
-      <w:r>
-        <w:rPr>
-          <w:rFonts w:cs="Times New Roman" w:ascii="LM Roman 10" w:hAnsi="LM Roman 10"/>
-          <w:lang w:bidi="fa-IR"/>
-        </w:rPr>
-      </w:r>
-    </w:p>
-    <w:p>
-      <w:pPr>
         <w:pStyle w:val="Heading1"/>
         <w:numPr>
           <w:ilvl w:val="0"/>
@@ -12824,9 +12757,9 @@
         </w:rPr>
       </w:pPr>
       <w:bookmarkStart w:id="72" w:name="__RefHeading___Toc1115_3915533865"/>
-      <w:bookmarkStart w:id="73" w:name="Bookmark_conclusion"/>
+      <w:bookmarkStart w:id="73" w:name="_Toc104404566"/>
       <w:bookmarkStart w:id="74" w:name="_Toc104565923"/>
-      <w:bookmarkStart w:id="75" w:name="_Toc104404566"/>
+      <w:bookmarkStart w:id="75" w:name="Bookmark_conclusion"/>
       <w:bookmarkEnd w:id="72"/>
       <w:r>
         <w:rPr>
@@ -12963,9 +12896,11 @@
       </w:r>
     </w:p>
     <w:sectPr>
-      <w:type w:val="continuous"/>
+      <w:footerReference w:type="default" r:id="rId56"/>
+      <w:type w:val="nextPage"/>
       <w:pgSz w:w="11906" w:h="16838"/>
       <w:pgMar w:left="1134" w:right="1134" w:header="0" w:top="1134" w:footer="1134" w:bottom="1678" w:gutter="0"/>
+      <w:pgNumType w:fmt="decimal"/>
       <w:formProt w:val="false"/>
       <w:textDirection w:val="lrTb"/>
       <w:docGrid w:type="default" w:linePitch="100" w:charSpace="0"/>
@@ -12979,10 +12914,96 @@
   <w:p>
     <w:pPr>
       <w:pStyle w:val="Footer"/>
-      <w:rPr/>
+      <w:jc w:val="center"/>
+      <w:rPr>
+        <w:rFonts w:ascii="LM Roman 10" w:hAnsi="LM Roman 10"/>
+        <w:color w:val="000000"/>
+      </w:rPr>
     </w:pPr>
     <w:r>
-      <w:rPr/>
+      <w:rPr>
+        <w:rFonts w:ascii="LM Roman 10" w:hAnsi="LM Roman 10"/>
+        <w:color w:val="000000"/>
+      </w:rPr>
+      <w:fldChar w:fldCharType="begin"/>
+    </w:r>
+    <w:r>
+      <w:rPr>
+        <w:rFonts w:ascii="LM Roman 10" w:hAnsi="LM Roman 10"/>
+        <w:color w:val="000000"/>
+      </w:rPr>
+      <w:instrText> PAGE </w:instrText>
+    </w:r>
+    <w:r>
+      <w:rPr>
+        <w:rFonts w:ascii="LM Roman 10" w:hAnsi="LM Roman 10"/>
+        <w:color w:val="000000"/>
+      </w:rPr>
+      <w:fldChar w:fldCharType="separate"/>
+    </w:r>
+    <w:r>
+      <w:rPr>
+        <w:rFonts w:ascii="LM Roman 10" w:hAnsi="LM Roman 10"/>
+        <w:color w:val="000000"/>
+      </w:rPr>
+      <w:t>29</w:t>
+    </w:r>
+    <w:r>
+      <w:rPr>
+        <w:rFonts w:ascii="LM Roman 10" w:hAnsi="LM Roman 10"/>
+        <w:color w:val="000000"/>
+      </w:rPr>
+      <w:fldChar w:fldCharType="end"/>
+    </w:r>
+  </w:p>
+</w:ftr>
+</file>
+
+<file path=word/footer2.xml><?xml version="1.0" encoding="utf-8"?>
+<w:ftr xmlns:o="urn:schemas-microsoft-com:office:office" xmlns:r="http://schemas.openxmlformats.org/officeDocument/2006/relationships" xmlns:v="urn:schemas-microsoft-com:vml" xmlns:w="http://schemas.openxmlformats.org/wordprocessingml/2006/main" xmlns:w10="urn:schemas-microsoft-com:office:word" xmlns:wp="http://schemas.openxmlformats.org/drawingml/2006/wordprocessingDrawing" xmlns:wps="http://schemas.microsoft.com/office/word/2010/wordprocessingShape" xmlns:wpg="http://schemas.microsoft.com/office/word/2010/wordprocessingGroup" xmlns:mc="http://schemas.openxmlformats.org/markup-compatibility/2006" xmlns:wp14="http://schemas.microsoft.com/office/word/2010/wordprocessingDrawing" xmlns:w14="http://schemas.microsoft.com/office/word/2010/wordml" mc:Ignorable="w14 wp14">
+  <w:p>
+    <w:pPr>
+      <w:pStyle w:val="Footer"/>
+      <w:jc w:val="center"/>
+      <w:rPr>
+        <w:rFonts w:ascii="LM Roman 10" w:hAnsi="LM Roman 10"/>
+        <w:color w:val="000000"/>
+      </w:rPr>
+    </w:pPr>
+    <w:r>
+      <w:rPr>
+        <w:rFonts w:ascii="LM Roman 10" w:hAnsi="LM Roman 10"/>
+        <w:color w:val="000000"/>
+      </w:rPr>
+      <w:fldChar w:fldCharType="begin"/>
+    </w:r>
+    <w:r>
+      <w:rPr>
+        <w:rFonts w:ascii="LM Roman 10" w:hAnsi="LM Roman 10"/>
+        <w:color w:val="000000"/>
+      </w:rPr>
+      <w:instrText> PAGE </w:instrText>
+    </w:r>
+    <w:r>
+      <w:rPr>
+        <w:rFonts w:ascii="LM Roman 10" w:hAnsi="LM Roman 10"/>
+        <w:color w:val="000000"/>
+      </w:rPr>
+      <w:fldChar w:fldCharType="separate"/>
+    </w:r>
+    <w:r>
+      <w:rPr>
+        <w:rFonts w:ascii="LM Roman 10" w:hAnsi="LM Roman 10"/>
+        <w:color w:val="000000"/>
+      </w:rPr>
+      <w:t>29</w:t>
+    </w:r>
+    <w:r>
+      <w:rPr>
+        <w:rFonts w:ascii="LM Roman 10" w:hAnsi="LM Roman 10"/>
+        <w:color w:val="000000"/>
+      </w:rPr>
+      <w:fldChar w:fldCharType="end"/>
     </w:r>
   </w:p>
 </w:ftr>
@@ -15234,6 +15255,21 @@
       <w:szCs w:val="32"/>
     </w:rPr>
   </w:style>
+  <w:style w:type="paragraph" w:styleId="ContentsHeading">
+    <w:name w:val="TOA Heading"/>
+    <w:basedOn w:val="IndexHeading1"/>
+    <w:pPr>
+      <w:suppressLineNumbers/>
+      <w:ind w:left="0" w:hanging="0"/>
+    </w:pPr>
+    <w:rPr>
+      <w:rFonts w:ascii="LM Roman 10" w:hAnsi="LM Roman 10"/>
+      <w:b w:val="false"/>
+      <w:bCs/>
+      <w:sz w:val="40"/>
+      <w:szCs w:val="32"/>
+    </w:rPr>
+  </w:style>
   <w:style w:type="numbering" w:styleId="NoList" w:default="1">
     <w:name w:val="No List"/>
     <w:uiPriority w:val="99"/>

</xml_diff>

<commit_message>
report update (docx & pdf)
</commit_message>
<xml_diff>
--- a/documents/Electronic_Project_Report.docx
+++ b/documents/Electronic_Project_Report.docx
@@ -141,13 +141,11 @@
     <w:p>
       <w:pPr>
         <w:sectPr>
-          <w:footerReference w:type="default" r:id="rId3"/>
           <w:type w:val="nextPage"/>
           <w:pgSz w:w="11906" w:h="16838"/>
-          <w:pgMar w:left="1134" w:right="1134" w:header="0" w:top="1134" w:footer="1134" w:bottom="1678" w:gutter="0"/>
+          <w:pgMar w:left="1134" w:right="1134" w:header="0" w:top="1134" w:footer="0" w:bottom="1678" w:gutter="0"/>
           <w:pgNumType w:start="1" w:fmt="decimal"/>
           <w:formProt w:val="false"/>
-          <w:titlePg/>
           <w:textDirection w:val="lrTb"/>
           <w:docGrid w:type="default" w:linePitch="100" w:charSpace="0"/>
         </w:sectPr>
@@ -260,9 +258,10 @@
         <w:sectPr>
           <w:type w:val="continuous"/>
           <w:pgSz w:w="11906" w:h="16838"/>
-          <w:pgMar w:left="1134" w:right="1134" w:header="0" w:top="1134" w:footer="0" w:bottom="1134" w:gutter="0"/>
+          <w:pgMar w:left="1134" w:right="1134" w:header="0" w:top="1134" w:footer="0" w:bottom="1678" w:gutter="0"/>
           <w:formProt w:val="false"/>
           <w:textDirection w:val="lrTb"/>
+          <w:docGrid w:type="default" w:linePitch="100" w:charSpace="0"/>
         </w:sectPr>
       </w:pPr>
     </w:p>
@@ -419,9 +418,10 @@
         <w:sectPr>
           <w:type w:val="continuous"/>
           <w:pgSz w:w="11906" w:h="16838"/>
-          <w:pgMar w:left="1134" w:right="1134" w:header="0" w:top="1134" w:footer="0" w:bottom="1134" w:gutter="0"/>
+          <w:pgMar w:left="1134" w:right="1134" w:header="0" w:top="1134" w:footer="0" w:bottom="1678" w:gutter="0"/>
           <w:formProt w:val="false"/>
           <w:textDirection w:val="lrTb"/>
+          <w:docGrid w:type="default" w:linePitch="100" w:charSpace="0"/>
         </w:sectPr>
       </w:pPr>
     </w:p>
@@ -435,7 +435,7 @@
       <w:sdtContent>
         <w:p>
           <w:pPr>
-            <w:pStyle w:val="ContentsHeading"/>
+            <w:pStyle w:val="TOAHeading1"/>
             <w:pageBreakBefore w:val="false"/>
             <w:rPr/>
           </w:pPr>
@@ -447,9 +447,6 @@
         <w:p>
           <w:pPr>
             <w:pStyle w:val="Contents1"/>
-            <w:tabs>
-              <w:tab w:val="right" w:pos="9638" w:leader="dot"/>
-            </w:tabs>
             <w:rPr/>
           </w:pPr>
           <w:r>
@@ -561,9 +558,6 @@
         <w:p>
           <w:pPr>
             <w:pStyle w:val="Contents1"/>
-            <w:tabs>
-              <w:tab w:val="right" w:pos="9638" w:leader="dot"/>
-            </w:tabs>
             <w:rPr/>
           </w:pPr>
           <w:hyperlink w:anchor="__RefHeading___Toc1067_3915533865">
@@ -620,9 +614,6 @@
         <w:p>
           <w:pPr>
             <w:pStyle w:val="Contents1"/>
-            <w:tabs>
-              <w:tab w:val="right" w:pos="9638" w:leader="dot"/>
-            </w:tabs>
             <w:rPr/>
           </w:pPr>
           <w:hyperlink w:anchor="__RefHeading___Toc1073_3915533865">
@@ -725,9 +716,6 @@
         <w:p>
           <w:pPr>
             <w:pStyle w:val="Contents1"/>
-            <w:tabs>
-              <w:tab w:val="right" w:pos="9638" w:leader="dot"/>
-            </w:tabs>
             <w:rPr/>
           </w:pPr>
           <w:hyperlink w:anchor="__RefHeading___Toc1083_3915533865">
@@ -790,9 +778,6 @@
         <w:p>
           <w:pPr>
             <w:pStyle w:val="Contents1"/>
-            <w:tabs>
-              <w:tab w:val="right" w:pos="9638" w:leader="dot"/>
-            </w:tabs>
             <w:rPr/>
           </w:pPr>
           <w:hyperlink w:anchor="__RefHeading___Toc1089_3915533865">
@@ -1054,16 +1039,13 @@
               </w:rPr>
               <w:t>5.4.2 Timing Warnings</w:t>
               <w:tab/>
-              <w:t>29</w:t>
+              <w:t>28</w:t>
             </w:r>
           </w:hyperlink>
         </w:p>
         <w:p>
           <w:pPr>
             <w:pStyle w:val="Contents1"/>
-            <w:tabs>
-              <w:tab w:val="right" w:pos="9638" w:leader="dot"/>
-            </w:tabs>
             <w:rPr/>
           </w:pPr>
           <w:hyperlink w:anchor="__RefHeading___Toc1115_3915533865">
@@ -1593,7 +1575,7 @@
                     </pic:cNvPicPr>
                   </pic:nvPicPr>
                   <pic:blipFill>
-                    <a:blip r:embed="rId4"/>
+                    <a:blip r:embed="rId3"/>
                     <a:stretch>
                       <a:fillRect/>
                     </a:stretch>
@@ -2083,7 +2065,7 @@
                     </pic:cNvPicPr>
                   </pic:nvPicPr>
                   <pic:blipFill>
-                    <a:blip r:embed="rId5"/>
+                    <a:blip r:embed="rId4"/>
                     <a:stretch>
                       <a:fillRect/>
                     </a:stretch>
@@ -2901,7 +2883,7 @@
                     </pic:cNvPicPr>
                   </pic:nvPicPr>
                   <pic:blipFill>
-                    <a:blip r:embed="rId6"/>
+                    <a:blip r:embed="rId5"/>
                     <a:stretch>
                       <a:fillRect/>
                     </a:stretch>
@@ -2952,7 +2934,11 @@
         </w:rPr>
       </w:pPr>
       <w:r>
-        <w:rPr/>
+        <w:rPr>
+          <w:rFonts w:ascii="LM Roman 10" w:hAnsi="LM Roman 10"/>
+          <w:sz w:val="24"/>
+          <w:szCs w:val="24"/>
+        </w:rPr>
       </w:r>
     </w:p>
     <w:p>
@@ -3006,7 +2992,7 @@
                     </pic:cNvPicPr>
                   </pic:nvPicPr>
                   <pic:blipFill>
-                    <a:blip r:embed="rId7"/>
+                    <a:blip r:embed="rId6"/>
                     <a:stretch>
                       <a:fillRect/>
                     </a:stretch>
@@ -3054,7 +3040,11 @@
         </w:rPr>
       </w:pPr>
       <w:r>
-        <w:rPr/>
+        <w:rPr>
+          <w:rFonts w:ascii="LM Roman 10" w:hAnsi="LM Roman 10"/>
+          <w:sz w:val="24"/>
+          <w:szCs w:val="24"/>
+        </w:rPr>
       </w:r>
     </w:p>
     <w:p>
@@ -3476,7 +3466,7 @@
                     </pic:cNvPicPr>
                   </pic:nvPicPr>
                   <pic:blipFill>
-                    <a:blip r:embed="rId8"/>
+                    <a:blip r:embed="rId7"/>
                     <a:stretch>
                       <a:fillRect/>
                     </a:stretch>
@@ -3516,7 +3506,7 @@
                     </pic:cNvPicPr>
                   </pic:nvPicPr>
                   <pic:blipFill>
-                    <a:blip r:embed="rId9"/>
+                    <a:blip r:embed="rId8"/>
                     <a:stretch>
                       <a:fillRect/>
                     </a:stretch>
@@ -3682,7 +3672,7 @@
                     </pic:cNvPicPr>
                   </pic:nvPicPr>
                   <pic:blipFill>
-                    <a:blip r:embed="rId10"/>
+                    <a:blip r:embed="rId9"/>
                     <a:stretch>
                       <a:fillRect/>
                     </a:stretch>
@@ -3760,7 +3750,7 @@
                     </pic:cNvPicPr>
                   </pic:nvPicPr>
                   <pic:blipFill>
-                    <a:blip r:embed="rId11"/>
+                    <a:blip r:embed="rId10"/>
                     <a:stretch>
                       <a:fillRect/>
                     </a:stretch>
@@ -4152,7 +4142,7 @@
                     </pic:cNvPicPr>
                   </pic:nvPicPr>
                   <pic:blipFill>
-                    <a:blip r:embed="rId12"/>
+                    <a:blip r:embed="rId11"/>
                     <a:stretch>
                       <a:fillRect/>
                     </a:stretch>
@@ -4357,7 +4347,7 @@
                     </pic:cNvPicPr>
                   </pic:nvPicPr>
                   <pic:blipFill>
-                    <a:blip r:embed="rId13"/>
+                    <a:blip r:embed="rId12"/>
                     <a:stretch>
                       <a:fillRect/>
                     </a:stretch>
@@ -4458,7 +4448,7 @@
                     </pic:cNvPicPr>
                   </pic:nvPicPr>
                   <pic:blipFill>
-                    <a:blip r:embed="rId14"/>
+                    <a:blip r:embed="rId13"/>
                     <a:stretch>
                       <a:fillRect/>
                     </a:stretch>
@@ -4541,7 +4531,7 @@
                     </pic:cNvPicPr>
                   </pic:nvPicPr>
                   <pic:blipFill>
-                    <a:blip r:embed="rId15"/>
+                    <a:blip r:embed="rId14"/>
                     <a:stretch>
                       <a:fillRect/>
                     </a:stretch>
@@ -4637,7 +4627,7 @@
                     </pic:cNvPicPr>
                   </pic:nvPicPr>
                   <pic:blipFill>
-                    <a:blip r:embed="rId16"/>
+                    <a:blip r:embed="rId15"/>
                     <a:stretch>
                       <a:fillRect/>
                     </a:stretch>
@@ -5076,7 +5066,7 @@
                     </pic:cNvPicPr>
                   </pic:nvPicPr>
                   <pic:blipFill>
-                    <a:blip r:embed="rId17"/>
+                    <a:blip r:embed="rId16"/>
                     <a:stretch>
                       <a:fillRect/>
                     </a:stretch>
@@ -5272,7 +5262,7 @@
                     </pic:cNvPicPr>
                   </pic:nvPicPr>
                   <pic:blipFill>
-                    <a:blip r:embed="rId18"/>
+                    <a:blip r:embed="rId17"/>
                     <a:stretch>
                       <a:fillRect/>
                     </a:stretch>
@@ -5549,7 +5539,10 @@
         </w:rPr>
       </w:pPr>
       <w:r>
-        <w:rPr/>
+        <w:rPr>
+          <w:sz w:val="24"/>
+          <w:szCs w:val="24"/>
+        </w:rPr>
       </w:r>
     </w:p>
     <w:p>
@@ -5587,7 +5580,7 @@
                     </pic:cNvPicPr>
                   </pic:nvPicPr>
                   <pic:blipFill>
-                    <a:blip r:embed="rId19"/>
+                    <a:blip r:embed="rId18"/>
                     <a:stretch>
                       <a:fillRect/>
                     </a:stretch>
@@ -5806,7 +5799,7 @@
                     </pic:cNvPicPr>
                   </pic:nvPicPr>
                   <pic:blipFill>
-                    <a:blip r:embed="rId20"/>
+                    <a:blip r:embed="rId19"/>
                     <a:stretch>
                       <a:fillRect/>
                     </a:stretch>
@@ -5929,7 +5922,7 @@
                     </pic:cNvPicPr>
                   </pic:nvPicPr>
                   <pic:blipFill>
-                    <a:blip r:embed="rId21"/>
+                    <a:blip r:embed="rId20"/>
                     <a:stretch>
                       <a:fillRect/>
                     </a:stretch>
@@ -6133,7 +6126,7 @@
                     </pic:cNvPicPr>
                   </pic:nvPicPr>
                   <pic:blipFill>
-                    <a:blip r:embed="rId22"/>
+                    <a:blip r:embed="rId21"/>
                     <a:stretch>
                       <a:fillRect/>
                     </a:stretch>
@@ -6236,7 +6229,7 @@
                     </pic:cNvPicPr>
                   </pic:nvPicPr>
                   <pic:blipFill>
-                    <a:blip r:embed="rId23"/>
+                    <a:blip r:embed="rId22"/>
                     <a:stretch>
                       <a:fillRect/>
                     </a:stretch>
@@ -6491,7 +6484,11 @@
         </w:rPr>
       </w:pPr>
       <w:r>
-        <w:rPr/>
+        <w:rPr>
+          <w:rFonts w:ascii="LM Roman 10" w:hAnsi="LM Roman 10"/>
+          <w:sz w:val="24"/>
+          <w:szCs w:val="24"/>
+        </w:rPr>
         <w:drawing>
           <wp:anchor behindDoc="0" distT="0" distB="0" distL="0" distR="0" simplePos="0" locked="0" layoutInCell="1" allowOverlap="1" relativeHeight="42">
             <wp:simplePos x="0" y="0"/>
@@ -6518,7 +6515,7 @@
                     </pic:cNvPicPr>
                   </pic:nvPicPr>
                   <pic:blipFill>
-                    <a:blip r:embed="rId24"/>
+                    <a:blip r:embed="rId23"/>
                     <a:stretch>
                       <a:fillRect/>
                     </a:stretch>
@@ -6986,7 +6983,7 @@
                     </pic:cNvPicPr>
                   </pic:nvPicPr>
                   <pic:blipFill>
-                    <a:blip r:embed="rId25"/>
+                    <a:blip r:embed="rId24"/>
                     <a:stretch>
                       <a:fillRect/>
                     </a:stretch>
@@ -7082,7 +7079,7 @@
                     </pic:cNvPicPr>
                   </pic:nvPicPr>
                   <pic:blipFill>
-                    <a:blip r:embed="rId26"/>
+                    <a:blip r:embed="rId25"/>
                     <a:stretch>
                       <a:fillRect/>
                     </a:stretch>
@@ -7180,7 +7177,7 @@
                     </pic:cNvPicPr>
                   </pic:nvPicPr>
                   <pic:blipFill>
-                    <a:blip r:embed="rId27"/>
+                    <a:blip r:embed="rId26"/>
                     <a:stretch>
                       <a:fillRect/>
                     </a:stretch>
@@ -7487,7 +7484,7 @@
                     </pic:cNvPicPr>
                   </pic:nvPicPr>
                   <pic:blipFill>
-                    <a:blip r:embed="rId28"/>
+                    <a:blip r:embed="rId27"/>
                     <a:stretch>
                       <a:fillRect/>
                     </a:stretch>
@@ -7868,7 +7865,7 @@
                     </pic:cNvPicPr>
                   </pic:nvPicPr>
                   <pic:blipFill>
-                    <a:blip r:embed="rId29"/>
+                    <a:blip r:embed="rId28"/>
                     <a:stretch>
                       <a:fillRect/>
                     </a:stretch>
@@ -8011,7 +8008,7 @@
                     </pic:cNvPicPr>
                   </pic:nvPicPr>
                   <pic:blipFill>
-                    <a:blip r:embed="rId30"/>
+                    <a:blip r:embed="rId29"/>
                     <a:stretch>
                       <a:fillRect/>
                     </a:stretch>
@@ -8227,7 +8224,7 @@
                     </pic:cNvPicPr>
                   </pic:nvPicPr>
                   <pic:blipFill>
-                    <a:blip r:embed="rId31"/>
+                    <a:blip r:embed="rId30"/>
                     <a:stretch>
                       <a:fillRect/>
                     </a:stretch>
@@ -8456,7 +8453,7 @@
                     </pic:cNvPicPr>
                   </pic:nvPicPr>
                   <pic:blipFill>
-                    <a:blip r:embed="rId32"/>
+                    <a:blip r:embed="rId31"/>
                     <a:stretch>
                       <a:fillRect/>
                     </a:stretch>
@@ -8511,7 +8508,7 @@
                     </pic:cNvPicPr>
                   </pic:nvPicPr>
                   <pic:blipFill>
-                    <a:blip r:embed="rId33"/>
+                    <a:blip r:embed="rId32"/>
                     <a:stretch>
                       <a:fillRect/>
                     </a:stretch>
@@ -9026,7 +9023,7 @@
                     </pic:cNvPicPr>
                   </pic:nvPicPr>
                   <pic:blipFill>
-                    <a:blip r:embed="rId34"/>
+                    <a:blip r:embed="rId33"/>
                     <a:stretch>
                       <a:fillRect/>
                     </a:stretch>
@@ -9153,7 +9150,7 @@
                     </pic:cNvPicPr>
                   </pic:nvPicPr>
                   <pic:blipFill>
-                    <a:blip r:embed="rId35"/>
+                    <a:blip r:embed="rId34"/>
                     <a:stretch>
                       <a:fillRect/>
                     </a:stretch>
@@ -9268,7 +9265,7 @@
                     </pic:cNvPicPr>
                   </pic:nvPicPr>
                   <pic:blipFill>
-                    <a:blip r:embed="rId36"/>
+                    <a:blip r:embed="rId35"/>
                     <a:stretch>
                       <a:fillRect/>
                     </a:stretch>
@@ -9364,7 +9361,7 @@
                     </pic:cNvPicPr>
                   </pic:nvPicPr>
                   <pic:blipFill>
-                    <a:blip r:embed="rId37"/>
+                    <a:blip r:embed="rId36"/>
                     <a:stretch>
                       <a:fillRect/>
                     </a:stretch>
@@ -9700,7 +9697,7 @@
                     </pic:cNvPicPr>
                   </pic:nvPicPr>
                   <pic:blipFill>
-                    <a:blip r:embed="rId38"/>
+                    <a:blip r:embed="rId37"/>
                     <a:stretch>
                       <a:fillRect/>
                     </a:stretch>
@@ -9783,7 +9780,7 @@
                     </pic:cNvPicPr>
                   </pic:nvPicPr>
                   <pic:blipFill>
-                    <a:blip r:embed="rId39"/>
+                    <a:blip r:embed="rId38"/>
                     <a:stretch>
                       <a:fillRect/>
                     </a:stretch>
@@ -9927,7 +9924,7 @@
                     </pic:cNvPicPr>
                   </pic:nvPicPr>
                   <pic:blipFill>
-                    <a:blip r:embed="rId40"/>
+                    <a:blip r:embed="rId39"/>
                     <a:stretch>
                       <a:fillRect/>
                     </a:stretch>
@@ -9997,7 +9994,7 @@
                     </pic:cNvPicPr>
                   </pic:nvPicPr>
                   <pic:blipFill>
-                    <a:blip r:embed="rId41"/>
+                    <a:blip r:embed="rId40"/>
                     <a:stretch>
                       <a:fillRect/>
                     </a:stretch>
@@ -10069,7 +10066,7 @@
                     </pic:cNvPicPr>
                   </pic:nvPicPr>
                   <pic:blipFill>
-                    <a:blip r:embed="rId42"/>
+                    <a:blip r:embed="rId41"/>
                     <a:stretch>
                       <a:fillRect/>
                     </a:stretch>
@@ -10142,7 +10139,7 @@
                     </pic:cNvPicPr>
                   </pic:nvPicPr>
                   <pic:blipFill>
-                    <a:blip r:embed="rId43"/>
+                    <a:blip r:embed="rId42"/>
                     <a:stretch>
                       <a:fillRect/>
                     </a:stretch>
@@ -10236,7 +10233,7 @@
                     </pic:cNvPicPr>
                   </pic:nvPicPr>
                   <pic:blipFill>
-                    <a:blip r:embed="rId44"/>
+                    <a:blip r:embed="rId43"/>
                     <a:stretch>
                       <a:fillRect/>
                     </a:stretch>
@@ -10379,7 +10376,7 @@
                     </pic:cNvPicPr>
                   </pic:nvPicPr>
                   <pic:blipFill>
-                    <a:blip r:embed="rId45"/>
+                    <a:blip r:embed="rId44"/>
                     <a:stretch>
                       <a:fillRect/>
                     </a:stretch>
@@ -10623,7 +10620,7 @@
                     </pic:cNvPicPr>
                   </pic:nvPicPr>
                   <pic:blipFill>
-                    <a:blip r:embed="rId46"/>
+                    <a:blip r:embed="rId45"/>
                     <a:stretch>
                       <a:fillRect/>
                     </a:stretch>
@@ -10799,127 +10796,14 @@
         </w:rPr>
       </w:pPr>
       <w:r>
-        <w:rPr>
-          <w:rFonts w:cs="Times New Roman" w:ascii="LM Roman 10" w:hAnsi="LM Roman 10"/>
-          <w:color w:val="000000" w:themeColor="text1"/>
-          <w:sz w:val="24"/>
-          <w:szCs w:val="24"/>
-          <w:lang w:bidi="fa-IR"/>
-        </w:rPr>
-        <w:t>Vivado will perform the location and route in this step, with some beneficial improvements. In typically, this step is preceded by I/O Planning, in which the FPGA's I/O Physical Ports are linked to the Elaborated Design's I/O Ports. However, the FPGA does not have enough ports to accomplish a 16-bit input and output. As a result, the implementation will be done in Out of Context Mode, which eliminates the need for I/O planning.</w:t>
-      </w:r>
-    </w:p>
-    <w:p>
-      <w:pPr>
-        <w:pStyle w:val="Normal"/>
-        <w:rPr>
-          <w:rFonts w:ascii="LM Roman 10" w:hAnsi="LM Roman 10" w:cs="Times New Roman"/>
-          <w:color w:val="000000" w:themeColor="text1"/>
-          <w:sz w:val="24"/>
-          <w:szCs w:val="24"/>
-          <w:lang w:bidi="fa-IR"/>
-        </w:rPr>
-      </w:pPr>
-      <w:r>
-        <w:rPr>
-          <w:rFonts w:cs="Times New Roman" w:ascii="LM Roman 10" w:hAnsi="LM Roman 10"/>
-          <w:color w:val="000000" w:themeColor="text1"/>
-          <w:sz w:val="24"/>
-          <w:szCs w:val="24"/>
-          <w:lang w:bidi="fa-IR"/>
-        </w:rPr>
-      </w:r>
-    </w:p>
-    <w:p>
-      <w:pPr>
-        <w:pStyle w:val="Normal"/>
-        <w:rPr>
-          <w:rFonts w:ascii="LM Roman 10" w:hAnsi="LM Roman 10" w:cs="Times New Roman"/>
-          <w:color w:val="000000" w:themeColor="text1"/>
-          <w:sz w:val="24"/>
-          <w:szCs w:val="24"/>
-          <w:lang w:bidi="fa-IR"/>
-        </w:rPr>
-      </w:pPr>
-      <w:r>
-        <w:rPr>
-          <w:rFonts w:cs="Times New Roman" w:ascii="LM Roman 10" w:hAnsi="LM Roman 10"/>
-          <w:color w:val="000000" w:themeColor="text1"/>
-          <w:sz w:val="24"/>
-          <w:szCs w:val="24"/>
-          <w:lang w:bidi="fa-IR"/>
-        </w:rPr>
-      </w:r>
-    </w:p>
-    <w:p>
-      <w:pPr>
-        <w:pStyle w:val="Normal"/>
-        <w:rPr>
-          <w:rFonts w:ascii="LM Roman 10" w:hAnsi="LM Roman 10" w:cs="Times New Roman"/>
-          <w:color w:val="000000" w:themeColor="text1"/>
-          <w:sz w:val="24"/>
-          <w:szCs w:val="24"/>
-          <w:lang w:bidi="fa-IR"/>
-        </w:rPr>
-      </w:pPr>
-      <w:r>
-        <w:rPr>
-          <w:rFonts w:cs="Times New Roman" w:ascii="LM Roman 10" w:hAnsi="LM Roman 10"/>
-          <w:color w:val="000000" w:themeColor="text1"/>
-          <w:sz w:val="24"/>
-          <w:szCs w:val="24"/>
-          <w:lang w:bidi="fa-IR"/>
-        </w:rPr>
-      </w:r>
-    </w:p>
-    <w:p>
-      <w:pPr>
-        <w:pStyle w:val="Normal"/>
-        <w:rPr>
-          <w:rFonts w:ascii="LM Roman 10" w:hAnsi="LM Roman 10" w:cs="Times New Roman"/>
-          <w:color w:val="000000" w:themeColor="text1"/>
-          <w:sz w:val="24"/>
-          <w:szCs w:val="24"/>
-          <w:lang w:bidi="fa-IR"/>
-        </w:rPr>
-      </w:pPr>
-      <w:r>
-        <w:rPr>
-          <w:rFonts w:cs="Times New Roman" w:ascii="LM Roman 10" w:hAnsi="LM Roman 10"/>
-          <w:color w:val="000000" w:themeColor="text1"/>
-          <w:sz w:val="24"/>
-          <w:szCs w:val="24"/>
-          <w:lang w:bidi="fa-IR"/>
-        </w:rPr>
-      </w:r>
-    </w:p>
-    <w:p>
-      <w:pPr>
-        <w:pStyle w:val="Normal"/>
-        <w:rPr>
-          <w:rFonts w:ascii="LM Roman 10" w:hAnsi="LM Roman 10" w:cs="Times New Roman"/>
-          <w:color w:val="000000" w:themeColor="text1"/>
-          <w:sz w:val="24"/>
-          <w:szCs w:val="24"/>
-          <w:lang w:bidi="fa-IR"/>
-        </w:rPr>
-      </w:pPr>
-      <w:r>
-        <w:rPr>
-          <w:rFonts w:cs="Times New Roman" w:ascii="LM Roman 10" w:hAnsi="LM Roman 10"/>
-          <w:color w:val="000000" w:themeColor="text1"/>
-          <w:sz w:val="24"/>
-          <w:szCs w:val="24"/>
-          <w:lang w:bidi="fa-IR"/>
-        </w:rPr>
         <w:drawing>
           <wp:anchor behindDoc="0" distT="0" distB="0" distL="114300" distR="114300" simplePos="0" locked="0" layoutInCell="1" allowOverlap="1" relativeHeight="37">
             <wp:simplePos x="0" y="0"/>
-            <wp:positionH relativeFrom="margin">
+            <wp:positionH relativeFrom="column">
               <wp:align>center</wp:align>
             </wp:positionH>
             <wp:positionV relativeFrom="paragraph">
-              <wp:posOffset>342900</wp:posOffset>
+              <wp:posOffset>1485900</wp:posOffset>
             </wp:positionV>
             <wp:extent cx="2781935" cy="1630680"/>
             <wp:effectExtent l="0" t="0" r="0" b="0"/>
@@ -10938,7 +10822,7 @@
                     </pic:cNvPicPr>
                   </pic:nvPicPr>
                   <pic:blipFill>
-                    <a:blip r:embed="rId47"/>
+                    <a:blip r:embed="rId46"/>
                     <a:stretch>
                       <a:fillRect/>
                     </a:stretch>
@@ -10958,6 +10842,26 @@
           </wp:anchor>
         </w:drawing>
       </w:r>
+      <w:r>
+        <w:rPr>
+          <w:rFonts w:cs="Times New Roman" w:ascii="LM Roman 10" w:hAnsi="LM Roman 10"/>
+          <w:color w:val="000000" w:themeColor="text1"/>
+          <w:sz w:val="24"/>
+          <w:szCs w:val="24"/>
+          <w:lang w:bidi="fa-IR"/>
+        </w:rPr>
+        <w:t>V</w:t>
+      </w:r>
+      <w:r>
+        <w:rPr>
+          <w:rFonts w:cs="Times New Roman" w:ascii="LM Roman 10" w:hAnsi="LM Roman 10"/>
+          <w:color w:val="000000" w:themeColor="text1"/>
+          <w:sz w:val="24"/>
+          <w:szCs w:val="24"/>
+          <w:lang w:bidi="fa-IR"/>
+        </w:rPr>
+        <w:t>ivado will perform the location and route in this step, with some beneficial improvements. In typically, this step is preceded by I/O Planning, in which the FPGA's I/O Physical Ports are linked to the Elaborated Design's I/O Ports. However, the FPGA does not have enough ports to accomplish a 16-bit input and output. As a result, the implementation will be done in Out of Context Mode, which eliminates the need for I/O planning.</w:t>
+      </w:r>
     </w:p>
     <w:p>
       <w:pPr>
@@ -11023,7 +10927,7 @@
                 <wp:positionV relativeFrom="paragraph">
                   <wp:posOffset>1466215</wp:posOffset>
                 </wp:positionV>
-                <wp:extent cx="316230" cy="171450"/>
+                <wp:extent cx="317500" cy="172720"/>
                 <wp:effectExtent l="0" t="19050" r="11430" b="22860"/>
                 <wp:wrapNone/>
                 <wp:docPr id="46" name="Freccia a destra 57"/>
@@ -11034,7 +10938,7 @@
                       <wps:spPr>
                         <a:xfrm>
                           <a:off x="0" y="0"/>
-                          <a:ext cx="315720" cy="170640"/>
+                          <a:ext cx="316800" cy="172080"/>
                         </a:xfrm>
                         <a:prstGeom prst="rightArrow">
                           <a:avLst>
@@ -11084,7 +10988,7 @@
                   <v:h position="@3,0"/>
                 </v:handles>
               </v:shapetype>
-              <v:shape id="shape_0" ID="Freccia a destra 57" fillcolor="white" stroked="t" style="position:absolute;margin-left:313.5pt;margin-top:115.45pt;width:24.8pt;height:13.4pt" wp14:anchorId="04BC3099" type="shapetype_13">
+              <v:shape id="shape_0" ID="Freccia a destra 57" fillcolor="white" stroked="t" style="position:absolute;margin-left:313.5pt;margin-top:115.45pt;width:24.9pt;height:13.5pt" wp14:anchorId="04BC3099" type="shapetype_13">
                 <w10:wrap type="none"/>
                 <v:fill o:detectmouseclick="t" type="solid" color2="black"/>
                 <v:stroke color="black" weight="12600" joinstyle="miter" endcap="flat"/>
@@ -11103,7 +11007,7 @@
                 <wp:positionV relativeFrom="paragraph">
                   <wp:posOffset>1397635</wp:posOffset>
                 </wp:positionV>
-                <wp:extent cx="727710" cy="293370"/>
+                <wp:extent cx="728980" cy="294640"/>
                 <wp:effectExtent l="0" t="0" r="0" b="0"/>
                 <wp:wrapNone/>
                 <wp:docPr id="47" name="Casella di testo 58"/>
@@ -11114,7 +11018,7 @@
                       <wps:spPr>
                         <a:xfrm>
                           <a:off x="0" y="0"/>
-                          <a:ext cx="727200" cy="292680"/>
+                          <a:ext cx="728280" cy="294120"/>
                         </a:xfrm>
                         <a:prstGeom prst="rect">
                           <a:avLst/>
@@ -11164,7 +11068,7 @@
           </mc:Choice>
           <mc:Fallback>
             <w:pict>
-              <v:rect id="shape_0" ID="Casella di testo 58" stroked="f" style="position:absolute;margin-left:260.7pt;margin-top:110.05pt;width:57.2pt;height:23pt" wp14:anchorId="23186AE4">
+              <v:rect id="shape_0" ID="Casella di testo 58" stroked="f" style="position:absolute;margin-left:260.7pt;margin-top:110.05pt;width:57.3pt;height:23.1pt" wp14:anchorId="23186AE4">
                 <w10:wrap type="square"/>
                 <v:fill o:detectmouseclick="t" on="false"/>
                 <v:stroke color="#3465a4" weight="6480" joinstyle="round" endcap="flat"/>
@@ -11206,7 +11110,7 @@
                 <wp:positionV relativeFrom="paragraph">
                   <wp:posOffset>2205355</wp:posOffset>
                 </wp:positionV>
-                <wp:extent cx="598170" cy="666750"/>
+                <wp:extent cx="599440" cy="668020"/>
                 <wp:effectExtent l="0" t="0" r="0" b="3810"/>
                 <wp:wrapNone/>
                 <wp:docPr id="49" name="Rettangolo 59"/>
@@ -11217,7 +11121,7 @@
                       <wps:spPr>
                         <a:xfrm>
                           <a:off x="0" y="0"/>
-                          <a:ext cx="597600" cy="666000"/>
+                          <a:ext cx="598680" cy="667440"/>
                         </a:xfrm>
                         <a:prstGeom prst="rect">
                           <a:avLst/>
@@ -11248,7 +11152,7 @@
           </mc:Choice>
           <mc:Fallback>
             <w:pict>
-              <v:rect id="shape_0" ID="Rettangolo 59" stroked="t" style="position:absolute;margin-left:284.7pt;margin-top:173.65pt;width:47pt;height:52.4pt" wp14:anchorId="634F7720">
+              <v:rect id="shape_0" ID="Rettangolo 59" stroked="t" style="position:absolute;margin-left:284.7pt;margin-top:173.65pt;width:47.1pt;height:52.5pt" wp14:anchorId="634F7720">
                 <w10:wrap type="none"/>
                 <v:fill o:detectmouseclick="t" on="false"/>
                 <v:stroke color="#af5c24" weight="12600" joinstyle="miter" endcap="flat"/>
@@ -11267,7 +11171,7 @@
                 <wp:positionV relativeFrom="paragraph">
                   <wp:posOffset>2273935</wp:posOffset>
                 </wp:positionV>
-                <wp:extent cx="1162050" cy="1002030"/>
+                <wp:extent cx="1163320" cy="1003300"/>
                 <wp:effectExtent l="0" t="0" r="0" b="0"/>
                 <wp:wrapNone/>
                 <wp:docPr id="50" name="Casella di testo 60"/>
@@ -11278,7 +11182,7 @@
                       <wps:spPr>
                         <a:xfrm>
                           <a:off x="0" y="0"/>
-                          <a:ext cx="1161360" cy="1001520"/>
+                          <a:ext cx="1162800" cy="1002600"/>
                         </a:xfrm>
                         <a:prstGeom prst="rect">
                           <a:avLst/>
@@ -11332,7 +11236,7 @@
           </mc:Choice>
           <mc:Fallback>
             <w:pict>
-              <v:rect id="shape_0" ID="Casella di testo 60" stroked="f" style="position:absolute;margin-left:195.9pt;margin-top:179.05pt;width:91.4pt;height:78.8pt;mso-position-horizontal-relative:margin" wp14:anchorId="5E76CBA6">
+              <v:rect id="shape_0" ID="Casella di testo 60" stroked="f" style="position:absolute;margin-left:195.9pt;margin-top:179.05pt;width:91.5pt;height:78.9pt;mso-position-horizontal-relative:margin" wp14:anchorId="5E76CBA6">
                 <w10:wrap type="square"/>
                 <v:fill o:detectmouseclick="t" on="false"/>
                 <v:stroke color="#3465a4" weight="6480" joinstyle="round" endcap="flat"/>
@@ -11393,7 +11297,7 @@
                     </pic:cNvPicPr>
                   </pic:nvPicPr>
                   <pic:blipFill>
-                    <a:blip r:embed="rId48"/>
+                    <a:blip r:embed="rId47"/>
                     <a:stretch>
                       <a:fillRect/>
                     </a:stretch>
@@ -11443,46 +11347,6 @@
           <w:szCs w:val="24"/>
         </w:rPr>
         <w:t>Figure 5.11 Implemented design from VIVADO</w:t>
-      </w:r>
-    </w:p>
-    <w:p>
-      <w:pPr>
-        <w:pStyle w:val="Normal"/>
-        <w:spacing w:lineRule="auto" w:line="240"/>
-        <w:jc w:val="center"/>
-        <w:rPr>
-          <w:rStyle w:val="Bullets"/>
-          <w:rFonts w:ascii="LM Roman 10" w:hAnsi="LM Roman 10"/>
-          <w:sz w:val="24"/>
-          <w:szCs w:val="24"/>
-        </w:rPr>
-      </w:pPr>
-      <w:r>
-        <w:rPr>
-          <w:rFonts w:ascii="LM Roman 10" w:hAnsi="LM Roman 10"/>
-          <w:sz w:val="24"/>
-          <w:szCs w:val="24"/>
-        </w:rPr>
-      </w:r>
-    </w:p>
-    <w:p>
-      <w:pPr>
-        <w:pStyle w:val="Normal"/>
-        <w:spacing w:lineRule="auto" w:line="240"/>
-        <w:jc w:val="center"/>
-        <w:rPr>
-          <w:rStyle w:val="Bullets"/>
-          <w:rFonts w:ascii="LM Roman 10" w:hAnsi="LM Roman 10"/>
-          <w:sz w:val="24"/>
-          <w:szCs w:val="24"/>
-        </w:rPr>
-      </w:pPr>
-      <w:r>
-        <w:rPr>
-          <w:rFonts w:ascii="LM Roman 10" w:hAnsi="LM Roman 10"/>
-          <w:sz w:val="24"/>
-          <w:szCs w:val="24"/>
-        </w:rPr>
       </w:r>
     </w:p>
     <w:p>
@@ -11617,7 +11481,7 @@
                     </pic:cNvPicPr>
                   </pic:nvPicPr>
                   <pic:blipFill>
-                    <a:blip r:embed="rId49"/>
+                    <a:blip r:embed="rId48"/>
                     <a:stretch>
                       <a:fillRect/>
                     </a:stretch>
@@ -11781,7 +11645,7 @@
                     </pic:cNvPicPr>
                   </pic:nvPicPr>
                   <pic:blipFill>
-                    <a:blip r:embed="rId50"/>
+                    <a:blip r:embed="rId49"/>
                     <a:stretch>
                       <a:fillRect/>
                     </a:stretch>
@@ -11951,7 +11815,7 @@
                     </pic:cNvPicPr>
                   </pic:nvPicPr>
                   <pic:blipFill>
-                    <a:blip r:embed="rId51"/>
+                    <a:blip r:embed="rId50"/>
                     <a:stretch>
                       <a:fillRect/>
                     </a:stretch>
@@ -12028,7 +11892,7 @@
                     </pic:cNvPicPr>
                   </pic:nvPicPr>
                   <pic:blipFill>
-                    <a:blip r:embed="rId52"/>
+                    <a:blip r:embed="rId51"/>
                     <a:stretch>
                       <a:fillRect/>
                     </a:stretch>
@@ -12224,7 +12088,7 @@
                     </pic:cNvPicPr>
                   </pic:nvPicPr>
                   <pic:blipFill>
-                    <a:blip r:embed="rId53"/>
+                    <a:blip r:embed="rId52"/>
                     <a:stretch>
                       <a:fillRect/>
                     </a:stretch>
@@ -12460,7 +12324,7 @@
                     </pic:cNvPicPr>
                   </pic:nvPicPr>
                   <pic:blipFill>
-                    <a:blip r:embed="rId54"/>
+                    <a:blip r:embed="rId53"/>
                     <a:stretch>
                       <a:fillRect/>
                     </a:stretch>
@@ -12672,7 +12536,7 @@
                     </pic:cNvPicPr>
                   </pic:nvPicPr>
                   <pic:blipFill>
-                    <a:blip r:embed="rId55"/>
+                    <a:blip r:embed="rId54"/>
                     <a:stretch>
                       <a:fillRect/>
                     </a:stretch>
@@ -12896,7 +12760,7 @@
       </w:r>
     </w:p>
     <w:sectPr>
-      <w:footerReference w:type="default" r:id="rId56"/>
+      <w:footerReference w:type="default" r:id="rId55"/>
       <w:type w:val="nextPage"/>
       <w:pgSz w:w="11906" w:h="16838"/>
       <w:pgMar w:left="1134" w:right="1134" w:header="0" w:top="1134" w:footer="1134" w:bottom="1678" w:gutter="0"/>
@@ -12917,91 +12781,35 @@
       <w:jc w:val="center"/>
       <w:rPr>
         <w:rFonts w:ascii="LM Roman 10" w:hAnsi="LM Roman 10"/>
-        <w:color w:val="000000"/>
       </w:rPr>
     </w:pPr>
     <w:r>
       <w:rPr>
         <w:rFonts w:ascii="LM Roman 10" w:hAnsi="LM Roman 10"/>
-        <w:color w:val="000000"/>
       </w:rPr>
       <w:fldChar w:fldCharType="begin"/>
     </w:r>
     <w:r>
       <w:rPr>
         <w:rFonts w:ascii="LM Roman 10" w:hAnsi="LM Roman 10"/>
-        <w:color w:val="000000"/>
       </w:rPr>
       <w:instrText> PAGE </w:instrText>
     </w:r>
     <w:r>
       <w:rPr>
         <w:rFonts w:ascii="LM Roman 10" w:hAnsi="LM Roman 10"/>
-        <w:color w:val="000000"/>
       </w:rPr>
       <w:fldChar w:fldCharType="separate"/>
     </w:r>
     <w:r>
       <w:rPr>
         <w:rFonts w:ascii="LM Roman 10" w:hAnsi="LM Roman 10"/>
-        <w:color w:val="000000"/>
       </w:rPr>
       <w:t>29</w:t>
     </w:r>
     <w:r>
       <w:rPr>
         <w:rFonts w:ascii="LM Roman 10" w:hAnsi="LM Roman 10"/>
-        <w:color w:val="000000"/>
-      </w:rPr>
-      <w:fldChar w:fldCharType="end"/>
-    </w:r>
-  </w:p>
-</w:ftr>
-</file>
-
-<file path=word/footer2.xml><?xml version="1.0" encoding="utf-8"?>
-<w:ftr xmlns:o="urn:schemas-microsoft-com:office:office" xmlns:r="http://schemas.openxmlformats.org/officeDocument/2006/relationships" xmlns:v="urn:schemas-microsoft-com:vml" xmlns:w="http://schemas.openxmlformats.org/wordprocessingml/2006/main" xmlns:w10="urn:schemas-microsoft-com:office:word" xmlns:wp="http://schemas.openxmlformats.org/drawingml/2006/wordprocessingDrawing" xmlns:wps="http://schemas.microsoft.com/office/word/2010/wordprocessingShape" xmlns:wpg="http://schemas.microsoft.com/office/word/2010/wordprocessingGroup" xmlns:mc="http://schemas.openxmlformats.org/markup-compatibility/2006" xmlns:wp14="http://schemas.microsoft.com/office/word/2010/wordprocessingDrawing" xmlns:w14="http://schemas.microsoft.com/office/word/2010/wordml" mc:Ignorable="w14 wp14">
-  <w:p>
-    <w:pPr>
-      <w:pStyle w:val="Footer"/>
-      <w:jc w:val="center"/>
-      <w:rPr>
-        <w:rFonts w:ascii="LM Roman 10" w:hAnsi="LM Roman 10"/>
-        <w:color w:val="000000"/>
-      </w:rPr>
-    </w:pPr>
-    <w:r>
-      <w:rPr>
-        <w:rFonts w:ascii="LM Roman 10" w:hAnsi="LM Roman 10"/>
-        <w:color w:val="000000"/>
-      </w:rPr>
-      <w:fldChar w:fldCharType="begin"/>
-    </w:r>
-    <w:r>
-      <w:rPr>
-        <w:rFonts w:ascii="LM Roman 10" w:hAnsi="LM Roman 10"/>
-        <w:color w:val="000000"/>
-      </w:rPr>
-      <w:instrText> PAGE </w:instrText>
-    </w:r>
-    <w:r>
-      <w:rPr>
-        <w:rFonts w:ascii="LM Roman 10" w:hAnsi="LM Roman 10"/>
-        <w:color w:val="000000"/>
-      </w:rPr>
-      <w:fldChar w:fldCharType="separate"/>
-    </w:r>
-    <w:r>
-      <w:rPr>
-        <w:rFonts w:ascii="LM Roman 10" w:hAnsi="LM Roman 10"/>
-        <w:color w:val="000000"/>
-      </w:rPr>
-      <w:t>29</w:t>
-    </w:r>
-    <w:r>
-      <w:rPr>
-        <w:rFonts w:ascii="LM Roman 10" w:hAnsi="LM Roman 10"/>
-        <w:color w:val="000000"/>
       </w:rPr>
       <w:fldChar w:fldCharType="end"/>
     </w:r>
@@ -15250,22 +15058,6 @@
       <w:rFonts w:ascii="LM Roman 10" w:hAnsi="LM Roman 10"/>
       <w:b w:val="false"/>
       <w:bCs/>
-      <w:i w:val="false"/>
-      <w:sz w:val="40"/>
-      <w:szCs w:val="32"/>
-    </w:rPr>
-  </w:style>
-  <w:style w:type="paragraph" w:styleId="ContentsHeading">
-    <w:name w:val="TOA Heading"/>
-    <w:basedOn w:val="IndexHeading1"/>
-    <w:pPr>
-      <w:suppressLineNumbers/>
-      <w:ind w:left="0" w:hanging="0"/>
-    </w:pPr>
-    <w:rPr>
-      <w:rFonts w:ascii="LM Roman 10" w:hAnsi="LM Roman 10"/>
-      <w:b w:val="false"/>
-      <w:bCs/>
       <w:sz w:val="40"/>
       <w:szCs w:val="32"/>
     </w:rPr>

</xml_diff>